<commit_message>
uploading  introducition and motivation
</commit_message>
<xml_diff>
--- a/doc/word/Introduction and Motivations.docx
+++ b/doc/word/Introduction and Motivations.docx
@@ -8,11 +8,13 @@
         <w:jc w:val="both"/>
         <w:rPr>
           <w:rFonts w:ascii="Times New Roman" w:hAnsi="Times New Roman"/>
-        </w:rPr>
-      </w:pPr>
-      <w:r>
-        <w:rPr>
-          <w:rFonts w:ascii="Times New Roman" w:hAnsi="Times New Roman"/>
+          <w:sz w:val="28"/>
+        </w:rPr>
+      </w:pPr>
+      <w:r>
+        <w:rPr>
+          <w:rFonts w:ascii="Times New Roman" w:hAnsi="Times New Roman"/>
+          <w:sz w:val="28"/>
         </w:rPr>
         <w:t>Introduction and Motivations</w:t>
       </w:r>

</xml_diff>

<commit_message>
uploading introd. and motivation
</commit_message>
<xml_diff>
--- a/doc/word/Introduction and Motivations.docx
+++ b/doc/word/Introduction and Motivations.docx
@@ -8,13 +8,11 @@
         <w:jc w:val="both"/>
         <w:rPr>
           <w:rFonts w:ascii="Times New Roman" w:hAnsi="Times New Roman"/>
-          <w:sz w:val="28"/>
-        </w:rPr>
-      </w:pPr>
-      <w:r>
-        <w:rPr>
-          <w:rFonts w:ascii="Times New Roman" w:hAnsi="Times New Roman"/>
-          <w:sz w:val="28"/>
+        </w:rPr>
+      </w:pPr>
+      <w:r>
+        <w:rPr>
+          <w:rFonts w:ascii="Times New Roman" w:hAnsi="Times New Roman"/>
         </w:rPr>
         <w:t>Introduction and Motivations</w:t>
       </w:r>

</xml_diff>

<commit_message>
luke is now ready to be social, github 4-eva!!
</commit_message>
<xml_diff>
--- a/doc/word/Introduction and Motivations.docx
+++ b/doc/word/Introduction and Motivations.docx
@@ -8,11 +8,13 @@
         <w:jc w:val="both"/>
         <w:rPr>
           <w:rFonts w:ascii="Times New Roman" w:hAnsi="Times New Roman"/>
-        </w:rPr>
-      </w:pPr>
-      <w:r>
-        <w:rPr>
-          <w:rFonts w:ascii="Times New Roman" w:hAnsi="Times New Roman"/>
+          <w:sz w:val="36"/>
+        </w:rPr>
+      </w:pPr>
+      <w:r>
+        <w:rPr>
+          <w:rFonts w:ascii="Times New Roman" w:hAnsi="Times New Roman"/>
+          <w:sz w:val="36"/>
         </w:rPr>
         <w:t>Introduction and Motivations</w:t>
       </w:r>
@@ -131,23 +133,7 @@
           <w:rFonts w:ascii="Times New Roman" w:hAnsi="Times New Roman"/>
           <w:lang w:val="en-GB"/>
         </w:rPr>
-        <w:t xml:space="preserve"> 16.53 local </w:t>
-      </w:r>
-      <w:proofErr w:type="gramStart"/>
-      <w:r>
-        <w:rPr>
-          <w:rFonts w:ascii="Times New Roman" w:hAnsi="Times New Roman"/>
-          <w:lang w:val="en-GB"/>
-        </w:rPr>
-        <w:t>time</w:t>
-      </w:r>
-      <w:proofErr w:type="gramEnd"/>
-      <w:r>
-        <w:rPr>
-          <w:rFonts w:ascii="Times New Roman" w:hAnsi="Times New Roman"/>
-          <w:lang w:val="en-GB"/>
-        </w:rPr>
-        <w:t xml:space="preserve"> in Haiti: </w:t>
+        <w:t xml:space="preserve"> 16.53 local time in Haiti: </w:t>
       </w:r>
       <w:r>
         <w:rPr>
@@ -399,33 +385,8 @@
           <w:rFonts w:ascii="Times New Roman" w:hAnsi="Times New Roman"/>
           <w:lang w:val="en-GB"/>
         </w:rPr>
-        <w:t xml:space="preserve">causes a highly dangerous strike-slip-fault system here with the southern active </w:t>
-      </w:r>
-      <w:proofErr w:type="spellStart"/>
-      <w:r>
-        <w:rPr>
-          <w:rFonts w:ascii="Times New Roman" w:hAnsi="Times New Roman"/>
-          <w:lang w:val="en-GB"/>
-        </w:rPr>
-        <w:t>Enriquillo</w:t>
-      </w:r>
-      <w:proofErr w:type="spellEnd"/>
-      <w:r>
-        <w:rPr>
-          <w:rFonts w:ascii="Times New Roman" w:hAnsi="Times New Roman"/>
-          <w:lang w:val="en-GB"/>
-        </w:rPr>
-        <w:t xml:space="preserve">-Plantain-Garden-fault. </w:t>
-      </w:r>
-      <w:proofErr w:type="gramStart"/>
-      <w:r>
-        <w:rPr>
-          <w:rFonts w:ascii="Times New Roman" w:hAnsi="Times New Roman"/>
-          <w:lang w:val="en-GB"/>
-        </w:rPr>
-        <w:t>The quake is caused by a rupture of this system, which has been blocked for the last 2500 years, loading stress</w:t>
-      </w:r>
-      <w:proofErr w:type="gramEnd"/>
+        <w:t>causes a highly dangerous strike-slip-fault system here with the southern active Enriquillo-Plantain-Garden-fault. The quake is caused by a rupture of this system, which has been blocked for the last 2500 years, loading stress</w:t>
+      </w:r>
       <w:r>
         <w:rPr>
           <w:rStyle w:val="Endnotenzeichen"/>
@@ -482,23 +443,7 @@
           <w:rFonts w:ascii="Times New Roman" w:hAnsi="Times New Roman"/>
           <w:lang w:val="en-GB"/>
         </w:rPr>
-        <w:t xml:space="preserve">As Haiti is one of the poorest </w:t>
-      </w:r>
-      <w:proofErr w:type="gramStart"/>
-      <w:r>
-        <w:rPr>
-          <w:rFonts w:ascii="Times New Roman" w:hAnsi="Times New Roman"/>
-          <w:lang w:val="en-GB"/>
-        </w:rPr>
-        <w:t>country</w:t>
-      </w:r>
-      <w:proofErr w:type="gramEnd"/>
-      <w:r>
-        <w:rPr>
-          <w:rFonts w:ascii="Times New Roman" w:hAnsi="Times New Roman"/>
-          <w:lang w:val="en-GB"/>
-        </w:rPr>
-        <w:t xml:space="preserve"> in the Western Hemisphere</w:t>
+        <w:t>As Haiti is one of the poorest country in the Western Hemisphere</w:t>
       </w:r>
       <w:r>
         <w:rPr>
@@ -677,23 +622,7 @@
           <w:rFonts w:ascii="Times New Roman" w:hAnsi="Times New Roman"/>
           <w:lang w:val="en-GB"/>
         </w:rPr>
-        <w:t xml:space="preserve">In the following months after the earthquake many people slept in the streets because their houses has been destroyed or they were feared that </w:t>
-      </w:r>
-      <w:proofErr w:type="gramStart"/>
-      <w:r>
-        <w:rPr>
-          <w:rFonts w:ascii="Times New Roman" w:hAnsi="Times New Roman"/>
-          <w:lang w:val="en-GB"/>
-        </w:rPr>
-        <w:t>their</w:t>
-      </w:r>
-      <w:proofErr w:type="gramEnd"/>
-      <w:r>
-        <w:rPr>
-          <w:rFonts w:ascii="Times New Roman" w:hAnsi="Times New Roman"/>
-          <w:lang w:val="en-GB"/>
-        </w:rPr>
-        <w:t xml:space="preserve"> buildings won’t survive upcoming aftershocks. Slow distribution of recourses resulted in </w:t>
+        <w:t xml:space="preserve">In the following months after the earthquake many people slept in the streets because their houses has been destroyed or they were feared that their buildings won’t survive upcoming aftershocks. Slow distribution of recourses resulted in </w:t>
       </w:r>
       <w:r>
         <w:rPr>
@@ -835,39 +764,7 @@
           <w:rFonts w:ascii="Times New Roman" w:hAnsi="Times New Roman"/>
           <w:lang w:val="en-GB"/>
         </w:rPr>
-        <w:t>Cholera is a bacterial infection caused by a bacterium named as “</w:t>
-      </w:r>
-      <w:proofErr w:type="spellStart"/>
-      <w:r>
-        <w:rPr>
-          <w:rFonts w:ascii="Times New Roman" w:hAnsi="Times New Roman"/>
-          <w:lang w:val="en-GB"/>
-        </w:rPr>
-        <w:t>Vibro</w:t>
-      </w:r>
-      <w:proofErr w:type="spellEnd"/>
-      <w:r>
-        <w:rPr>
-          <w:rFonts w:ascii="Times New Roman" w:hAnsi="Times New Roman"/>
-          <w:lang w:val="en-GB"/>
-        </w:rPr>
-        <w:t xml:space="preserve"> </w:t>
-      </w:r>
-      <w:proofErr w:type="spellStart"/>
-      <w:r>
-        <w:rPr>
-          <w:rFonts w:ascii="Times New Roman" w:hAnsi="Times New Roman"/>
-          <w:lang w:val="en-GB"/>
-        </w:rPr>
-        <w:t>cholerae</w:t>
-      </w:r>
-      <w:proofErr w:type="spellEnd"/>
-      <w:r>
-        <w:rPr>
-          <w:rFonts w:ascii="Times New Roman" w:hAnsi="Times New Roman"/>
-          <w:lang w:val="en-GB"/>
-        </w:rPr>
-        <w:t xml:space="preserve">”. The symptoms are mainly watery </w:t>
+        <w:t xml:space="preserve">Cholera is a bacterial infection caused by a bacterium named as “Vibro cholerae”. The symptoms are mainly watery </w:t>
       </w:r>
       <w:r>
         <w:rPr>
@@ -905,23 +802,7 @@
           <w:rFonts w:ascii="Times New Roman" w:hAnsi="Times New Roman"/>
           <w:lang w:val="en-GB"/>
         </w:rPr>
-        <w:t xml:space="preserve">The source of the illness still is not clearly identified, but localized in de </w:t>
-      </w:r>
-      <w:proofErr w:type="spellStart"/>
-      <w:r>
-        <w:rPr>
-          <w:rFonts w:ascii="Times New Roman" w:hAnsi="Times New Roman"/>
-          <w:lang w:val="en-GB"/>
-        </w:rPr>
-        <w:t>Artibonite</w:t>
-      </w:r>
-      <w:proofErr w:type="spellEnd"/>
-      <w:r>
-        <w:rPr>
-          <w:rFonts w:ascii="Times New Roman" w:hAnsi="Times New Roman"/>
-          <w:lang w:val="en-GB"/>
-        </w:rPr>
-        <w:t xml:space="preserve"> River about 100 Km north of Port-Au-Prince</w:t>
+        <w:t>The source of the illness still is not clearly identified, but localized in de Artibonite River about 100 Km north of Port-Au-Prince</w:t>
       </w:r>
       <w:r>
         <w:rPr>
@@ -971,23 +852,7 @@
           <w:rFonts w:ascii="Times New Roman" w:hAnsi="Times New Roman"/>
           <w:lang w:val="en-GB"/>
         </w:rPr>
-        <w:t xml:space="preserve">. The Nepali soldiers may be the source of the outbreak as wastewater from their outhouses at their base flowed into and contaminated the </w:t>
-      </w:r>
-      <w:proofErr w:type="spellStart"/>
-      <w:r>
-        <w:rPr>
-          <w:rFonts w:ascii="Times New Roman" w:hAnsi="Times New Roman"/>
-          <w:lang w:val="en-GB"/>
-        </w:rPr>
-        <w:t>Artibonite</w:t>
-      </w:r>
-      <w:proofErr w:type="spellEnd"/>
-      <w:r>
-        <w:rPr>
-          <w:rFonts w:ascii="Times New Roman" w:hAnsi="Times New Roman"/>
-          <w:lang w:val="en-GB"/>
-        </w:rPr>
-        <w:t xml:space="preserve"> River </w:t>
+        <w:t xml:space="preserve">. The Nepali soldiers may be the source of the outbreak as wastewater from their outhouses at their base flowed into and contaminated the Artibonite River </w:t>
       </w:r>
       <w:r>
         <w:rPr>
@@ -1023,23 +888,7 @@
           <w:rFonts w:ascii="Times New Roman" w:hAnsi="Times New Roman"/>
           <w:lang w:val="en-GB"/>
         </w:rPr>
-        <w:t xml:space="preserve">importance, rather than to control the plague and this is still one of the most important </w:t>
-      </w:r>
-      <w:proofErr w:type="gramStart"/>
-      <w:r>
-        <w:rPr>
-          <w:rFonts w:ascii="Times New Roman" w:hAnsi="Times New Roman"/>
-          <w:lang w:val="en-GB"/>
-        </w:rPr>
-        <w:t>priority</w:t>
-      </w:r>
-      <w:proofErr w:type="gramEnd"/>
-      <w:r>
-        <w:rPr>
-          <w:rFonts w:ascii="Times New Roman" w:hAnsi="Times New Roman"/>
-          <w:lang w:val="en-GB"/>
-        </w:rPr>
-        <w:t xml:space="preserve"> nowadays in Haiti.</w:t>
+        <w:t>importance, rather than to control the plague and this is still one of the most important priority nowadays in Haiti.</w:t>
       </w:r>
     </w:p>
     <w:p>
@@ -1091,46 +940,14 @@
           <w:rFonts w:ascii="Times New Roman" w:hAnsi="Times New Roman"/>
           <w:lang w:val="en-GB"/>
         </w:rPr>
-        <w:t xml:space="preserve">By the end of October 2010 the Cholera epidemic accomplished four out of ten Haitian’s departments: </w:t>
-      </w:r>
-      <w:proofErr w:type="spellStart"/>
-      <w:r>
-        <w:rPr>
-          <w:rFonts w:ascii="Times New Roman" w:hAnsi="Times New Roman"/>
-          <w:lang w:val="en-GB"/>
-        </w:rPr>
-        <w:t>Artibonite</w:t>
-      </w:r>
-      <w:proofErr w:type="spellEnd"/>
-      <w:r>
-        <w:rPr>
-          <w:rFonts w:ascii="Times New Roman" w:hAnsi="Times New Roman"/>
-          <w:lang w:val="en-GB"/>
-        </w:rPr>
-        <w:t xml:space="preserve">, Centre, Nord </w:t>
-      </w:r>
-      <w:r>
-        <w:rPr>
-          <w:rFonts w:ascii="Times New Roman" w:hAnsi="Times New Roman"/>
-          <w:lang w:val="en-GB"/>
-        </w:rPr>
-        <w:t xml:space="preserve">and </w:t>
-      </w:r>
-      <w:proofErr w:type="spellStart"/>
-      <w:r>
-        <w:rPr>
-          <w:rFonts w:ascii="Times New Roman" w:hAnsi="Times New Roman"/>
-          <w:lang w:val="en-GB"/>
-        </w:rPr>
-        <w:t>Ouest</w:t>
-      </w:r>
-      <w:proofErr w:type="spellEnd"/>
-      <w:r>
-        <w:rPr>
-          <w:rFonts w:ascii="Times New Roman" w:hAnsi="Times New Roman"/>
-          <w:lang w:val="en-GB"/>
-        </w:rPr>
-        <w:t>. That includes as well the Capital</w:t>
+        <w:t xml:space="preserve">By the end of October 2010 the Cholera epidemic accomplished four out of ten Haitian’s departments: Artibonite, Centre, Nord </w:t>
+      </w:r>
+      <w:r>
+        <w:rPr>
+          <w:rFonts w:ascii="Times New Roman" w:hAnsi="Times New Roman"/>
+          <w:lang w:val="en-GB"/>
+        </w:rPr>
+        <w:t>and Ouest. That includes as well the Capital</w:t>
       </w:r>
       <w:r>
         <w:rPr>
@@ -1145,23 +962,7 @@
           <w:rFonts w:ascii="Times New Roman" w:hAnsi="Times New Roman"/>
           <w:lang w:val="en-GB"/>
         </w:rPr>
-        <w:t>, especially the slum district “</w:t>
-      </w:r>
-      <w:proofErr w:type="spellStart"/>
-      <w:r>
-        <w:rPr>
-          <w:rFonts w:ascii="Times New Roman" w:hAnsi="Times New Roman"/>
-          <w:lang w:val="en-GB"/>
-        </w:rPr>
-        <w:t>Cité</w:t>
-      </w:r>
-      <w:proofErr w:type="spellEnd"/>
-      <w:r>
-        <w:rPr>
-          <w:rFonts w:ascii="Times New Roman" w:hAnsi="Times New Roman"/>
-          <w:lang w:val="en-GB"/>
-        </w:rPr>
-        <w:t xml:space="preserve"> Soleil”</w:t>
+        <w:t>, especially the slum district “Cité Soleil”</w:t>
       </w:r>
       <w:r>
         <w:rPr>
@@ -1320,27 +1121,7 @@
             <w:sz w:val="16"/>
             <w:lang w:val="de-DE" w:eastAsia="de-DE"/>
           </w:rPr>
-          <w:t xml:space="preserve">"USGS </w:t>
-        </w:r>
-        <w:proofErr w:type="spellStart"/>
-        <w:r>
-          <w:rPr>
-            <w:rFonts w:ascii="Helvetica" w:hAnsi="Helvetica"/>
-            <w:color w:val="000000"/>
-            <w:sz w:val="16"/>
-            <w:lang w:val="de-DE" w:eastAsia="de-DE"/>
-          </w:rPr>
-          <w:t>Magnitude</w:t>
-        </w:r>
-        <w:proofErr w:type="spellEnd"/>
-        <w:r>
-          <w:rPr>
-            <w:rFonts w:ascii="Helvetica" w:hAnsi="Helvetica"/>
-            <w:color w:val="000000"/>
-            <w:sz w:val="16"/>
-            <w:lang w:val="de-DE" w:eastAsia="de-DE"/>
-          </w:rPr>
-          <w:t xml:space="preserve"> 7.0 – HAITI REGION"</w:t>
+          <w:t>"USGS Magnitude 7.0 – HAITI REGION"</w:t>
         </w:r>
       </w:hyperlink>
       <w:r>
@@ -1353,7 +1134,6 @@
         <w:t>. </w:t>
       </w:r>
       <w:hyperlink r:id="rId4" w:history="1">
-        <w:proofErr w:type="spellStart"/>
         <w:r>
           <w:rPr>
             <w:rFonts w:ascii="Helvetica" w:hAnsi="Helvetica"/>
@@ -1363,7 +1143,6 @@
           </w:rPr>
           <w:t>Archived</w:t>
         </w:r>
-        <w:proofErr w:type="spellEnd"/>
       </w:hyperlink>
       <w:r>
         <w:rPr>
@@ -1374,105 +1153,14 @@
         </w:rPr>
         <w:t xml:space="preserve"> </w:t>
       </w:r>
-      <w:proofErr w:type="spellStart"/>
-      <w:r>
-        <w:rPr>
-          <w:rFonts w:ascii="Helvetica" w:hAnsi="Helvetica"/>
-          <w:color w:val="000000"/>
-          <w:sz w:val="16"/>
-          <w:lang w:val="de-DE" w:eastAsia="de-DE"/>
-        </w:rPr>
-        <w:t>from</w:t>
-      </w:r>
-      <w:proofErr w:type="spellEnd"/>
-      <w:r>
-        <w:rPr>
-          <w:rFonts w:ascii="Helvetica" w:hAnsi="Helvetica"/>
-          <w:color w:val="000000"/>
-          <w:sz w:val="16"/>
-          <w:lang w:val="de-DE" w:eastAsia="de-DE"/>
-        </w:rPr>
-        <w:t xml:space="preserve"> </w:t>
-      </w:r>
-      <w:proofErr w:type="spellStart"/>
-      <w:r>
-        <w:rPr>
-          <w:rFonts w:ascii="Helvetica" w:hAnsi="Helvetica"/>
-          <w:color w:val="000000"/>
-          <w:sz w:val="16"/>
-          <w:lang w:val="de-DE" w:eastAsia="de-DE"/>
-        </w:rPr>
-        <w:t>the</w:t>
-      </w:r>
-      <w:proofErr w:type="spellEnd"/>
-      <w:r>
-        <w:rPr>
-          <w:rFonts w:ascii="Helvetica" w:hAnsi="Helvetica"/>
-          <w:color w:val="000000"/>
-          <w:sz w:val="16"/>
-          <w:lang w:val="de-DE" w:eastAsia="de-DE"/>
-        </w:rPr>
-        <w:t xml:space="preserve"> original on 15 </w:t>
-      </w:r>
-      <w:proofErr w:type="spellStart"/>
-      <w:r>
-        <w:rPr>
-          <w:rFonts w:ascii="Helvetica" w:hAnsi="Helvetica"/>
-          <w:color w:val="000000"/>
-          <w:sz w:val="16"/>
-          <w:lang w:val="de-DE" w:eastAsia="de-DE"/>
-        </w:rPr>
-        <w:t>January</w:t>
-      </w:r>
-      <w:proofErr w:type="spellEnd"/>
-      <w:r>
-        <w:rPr>
-          <w:rFonts w:ascii="Helvetica" w:hAnsi="Helvetica"/>
-          <w:color w:val="000000"/>
-          <w:sz w:val="16"/>
-          <w:lang w:val="de-DE" w:eastAsia="de-DE"/>
-        </w:rPr>
-        <w:t xml:space="preserve"> 2010. </w:t>
-      </w:r>
-      <w:proofErr w:type="spellStart"/>
-      <w:r>
-        <w:rPr>
-          <w:rFonts w:ascii="Helvetica" w:hAnsi="Helvetica"/>
-          <w:color w:val="000000"/>
-          <w:sz w:val="16"/>
-          <w:lang w:val="de-DE" w:eastAsia="de-DE"/>
-        </w:rPr>
-        <w:t>Retrieved</w:t>
-      </w:r>
-      <w:proofErr w:type="spellEnd"/>
-      <w:r>
-        <w:rPr>
-          <w:rFonts w:ascii="Helvetica" w:hAnsi="Helvetica"/>
-          <w:color w:val="000000"/>
-          <w:sz w:val="16"/>
-          <w:lang w:val="de-DE" w:eastAsia="de-DE"/>
-        </w:rPr>
-        <w:t xml:space="preserve"> 13 </w:t>
-      </w:r>
-      <w:proofErr w:type="spellStart"/>
-      <w:r>
-        <w:rPr>
-          <w:rFonts w:ascii="Helvetica" w:hAnsi="Helvetica"/>
-          <w:color w:val="000000"/>
-          <w:sz w:val="16"/>
-          <w:lang w:val="de-DE" w:eastAsia="de-DE"/>
-        </w:rPr>
-        <w:t>January</w:t>
-      </w:r>
-      <w:proofErr w:type="spellEnd"/>
-      <w:r>
-        <w:rPr>
-          <w:rFonts w:ascii="Helvetica" w:hAnsi="Helvetica"/>
-          <w:color w:val="000000"/>
-          <w:sz w:val="16"/>
-          <w:lang w:val="de-DE" w:eastAsia="de-DE"/>
-        </w:rPr>
-        <w:t xml:space="preserve"> 2010.</w:t>
+      <w:r>
+        <w:rPr>
+          <w:rFonts w:ascii="Helvetica" w:hAnsi="Helvetica"/>
+          <w:color w:val="000000"/>
+          <w:sz w:val="16"/>
+          <w:lang w:val="de-DE" w:eastAsia="de-DE"/>
+        </w:rPr>
+        <w:t>from the original on 15 January 2010. Retrieved 13 January 2010.</w:t>
       </w:r>
     </w:p>
   </w:endnote>
@@ -1518,76 +1206,7 @@
             <w:sz w:val="16"/>
             <w:lang w:val="de-DE" w:eastAsia="de-DE"/>
           </w:rPr>
-          <w:t xml:space="preserve">"As Haiti </w:t>
-        </w:r>
-        <w:proofErr w:type="spellStart"/>
-        <w:r>
-          <w:rPr>
-            <w:rFonts w:ascii="Helvetica" w:hAnsi="Helvetica"/>
-            <w:color w:val="000000"/>
-            <w:sz w:val="16"/>
-            <w:lang w:val="de-DE" w:eastAsia="de-DE"/>
-          </w:rPr>
-          <w:t>m</w:t>
-        </w:r>
-        <w:r>
-          <w:rPr>
-            <w:rFonts w:ascii="Helvetica" w:hAnsi="Helvetica"/>
-            <w:color w:val="000000"/>
-            <w:sz w:val="16"/>
-            <w:lang w:val="de-DE" w:eastAsia="de-DE"/>
-          </w:rPr>
-          <w:t>ourns</w:t>
-        </w:r>
-        <w:proofErr w:type="spellEnd"/>
-        <w:r>
-          <w:rPr>
-            <w:rFonts w:ascii="Helvetica" w:hAnsi="Helvetica"/>
-            <w:color w:val="000000"/>
-            <w:sz w:val="16"/>
-            <w:lang w:val="de-DE" w:eastAsia="de-DE"/>
-          </w:rPr>
-          <w:t xml:space="preserve">, quake </w:t>
-        </w:r>
-        <w:proofErr w:type="spellStart"/>
-        <w:r>
-          <w:rPr>
-            <w:rFonts w:ascii="Helvetica" w:hAnsi="Helvetica"/>
-            <w:color w:val="000000"/>
-            <w:sz w:val="16"/>
-            <w:lang w:val="de-DE" w:eastAsia="de-DE"/>
-          </w:rPr>
-          <w:t>survivor</w:t>
-        </w:r>
-        <w:proofErr w:type="spellEnd"/>
-        <w:r>
-          <w:rPr>
-            <w:rFonts w:ascii="Helvetica" w:hAnsi="Helvetica"/>
-            <w:color w:val="000000"/>
-            <w:sz w:val="16"/>
-            <w:lang w:val="de-DE" w:eastAsia="de-DE"/>
-          </w:rPr>
-          <w:t xml:space="preserve"> </w:t>
-        </w:r>
-        <w:proofErr w:type="spellStart"/>
-        <w:r>
-          <w:rPr>
-            <w:rFonts w:ascii="Helvetica" w:hAnsi="Helvetica"/>
-            <w:color w:val="000000"/>
-            <w:sz w:val="16"/>
-            <w:lang w:val="de-DE" w:eastAsia="de-DE"/>
-          </w:rPr>
-          <w:t>found</w:t>
-        </w:r>
-        <w:proofErr w:type="spellEnd"/>
-        <w:r>
-          <w:rPr>
-            <w:rFonts w:ascii="Helvetica" w:hAnsi="Helvetica"/>
-            <w:color w:val="000000"/>
-            <w:sz w:val="16"/>
-            <w:lang w:val="de-DE" w:eastAsia="de-DE"/>
-          </w:rPr>
-          <w:t xml:space="preserve"> in rubble"</w:t>
+          <w:t>"As Haiti mourns, quake survivor found in rubble"</w:t>
         </w:r>
       </w:hyperlink>
       <w:r>
@@ -1597,67 +1216,7 @@
           <w:sz w:val="16"/>
           <w:lang w:val="de-DE" w:eastAsia="de-DE"/>
         </w:rPr>
-        <w:t xml:space="preserve">. New York Daily Times. 24 </w:t>
-      </w:r>
-      <w:proofErr w:type="spellStart"/>
-      <w:r>
-        <w:rPr>
-          <w:rFonts w:ascii="Helvetica" w:hAnsi="Helvetica"/>
-          <w:color w:val="000000"/>
-          <w:sz w:val="16"/>
-          <w:lang w:val="de-DE" w:eastAsia="de-DE"/>
-        </w:rPr>
-        <w:t>January</w:t>
-      </w:r>
-      <w:proofErr w:type="spellEnd"/>
-      <w:r>
-        <w:rPr>
-          <w:rFonts w:ascii="Helvetica" w:hAnsi="Helvetica"/>
-          <w:color w:val="000000"/>
-          <w:sz w:val="16"/>
-          <w:lang w:val="de-DE" w:eastAsia="de-DE"/>
-        </w:rPr>
-        <w:t xml:space="preserve"> 2010. </w:t>
-      </w:r>
-      <w:proofErr w:type="spellStart"/>
-      <w:r>
-        <w:rPr>
-          <w:rFonts w:ascii="Helvetica" w:hAnsi="Helvetica"/>
-          <w:color w:val="000000"/>
-          <w:sz w:val="16"/>
-          <w:lang w:val="de-DE" w:eastAsia="de-DE"/>
-        </w:rPr>
-        <w:t>Retrieved</w:t>
-      </w:r>
-      <w:proofErr w:type="spellEnd"/>
-      <w:r>
-        <w:rPr>
-          <w:rFonts w:ascii="Helvetica" w:hAnsi="Helvetica"/>
-          <w:color w:val="000000"/>
-          <w:sz w:val="16"/>
-          <w:lang w:val="de-DE" w:eastAsia="de-DE"/>
-        </w:rPr>
-        <w:t xml:space="preserve"> 1 </w:t>
-      </w:r>
-      <w:proofErr w:type="spellStart"/>
-      <w:r>
-        <w:rPr>
-          <w:rFonts w:ascii="Helvetica" w:hAnsi="Helvetica"/>
-          <w:color w:val="000000"/>
-          <w:sz w:val="16"/>
-          <w:lang w:val="de-DE" w:eastAsia="de-DE"/>
-        </w:rPr>
-        <w:t>February</w:t>
-      </w:r>
-      <w:proofErr w:type="spellEnd"/>
-      <w:r>
-        <w:rPr>
-          <w:rFonts w:ascii="Helvetica" w:hAnsi="Helvetica"/>
-          <w:color w:val="000000"/>
-          <w:sz w:val="16"/>
-          <w:lang w:val="de-DE" w:eastAsia="de-DE"/>
-        </w:rPr>
-        <w:t xml:space="preserve"> 2011.</w:t>
+        <w:t>. New York Daily Times. 24 January 2010. Retrieved 1 February 2011.</w:t>
       </w:r>
     </w:p>
     <w:p>
@@ -1751,64 +1310,8 @@
             <w:u w:val="single"/>
             <w:lang w:val="de-DE" w:eastAsia="de-DE"/>
           </w:rPr>
-          <w:t xml:space="preserve">Haiti </w:t>
+          <w:t>Haiti raises quake death toll on anniversary</w:t>
         </w:r>
-        <w:proofErr w:type="spellStart"/>
-        <w:r>
-          <w:rPr>
-            <w:rFonts w:ascii="Helvetica" w:hAnsi="Helvetica"/>
-            <w:color w:val="663366"/>
-            <w:sz w:val="16"/>
-            <w:u w:val="single"/>
-            <w:lang w:val="de-DE" w:eastAsia="de-DE"/>
-          </w:rPr>
-          <w:t>raises</w:t>
-        </w:r>
-        <w:proofErr w:type="spellEnd"/>
-        <w:r>
-          <w:rPr>
-            <w:rFonts w:ascii="Helvetica" w:hAnsi="Helvetica"/>
-            <w:color w:val="663366"/>
-            <w:sz w:val="16"/>
-            <w:u w:val="single"/>
-            <w:lang w:val="de-DE" w:eastAsia="de-DE"/>
-          </w:rPr>
-          <w:t xml:space="preserve"> quake </w:t>
-        </w:r>
-        <w:proofErr w:type="spellStart"/>
-        <w:r>
-          <w:rPr>
-            <w:rFonts w:ascii="Helvetica" w:hAnsi="Helvetica"/>
-            <w:color w:val="663366"/>
-            <w:sz w:val="16"/>
-            <w:u w:val="single"/>
-            <w:lang w:val="de-DE" w:eastAsia="de-DE"/>
-          </w:rPr>
-          <w:t>death</w:t>
-        </w:r>
-        <w:proofErr w:type="spellEnd"/>
-        <w:r>
-          <w:rPr>
-            <w:rFonts w:ascii="Helvetica" w:hAnsi="Helvetica"/>
-            <w:color w:val="663366"/>
-            <w:sz w:val="16"/>
-            <w:u w:val="single"/>
-            <w:lang w:val="de-DE" w:eastAsia="de-DE"/>
-          </w:rPr>
-          <w:t xml:space="preserve"> toll on </w:t>
-        </w:r>
-        <w:proofErr w:type="spellStart"/>
-        <w:r>
-          <w:rPr>
-            <w:rFonts w:ascii="Helvetica" w:hAnsi="Helvetica"/>
-            <w:color w:val="663366"/>
-            <w:sz w:val="16"/>
-            <w:u w:val="single"/>
-            <w:lang w:val="de-DE" w:eastAsia="de-DE"/>
-          </w:rPr>
-          <w:t>anniversary</w:t>
-        </w:r>
-        <w:proofErr w:type="spellEnd"/>
       </w:hyperlink>
       <w:r>
         <w:rPr>
@@ -1817,27 +1320,7 @@
           <w:sz w:val="16"/>
           <w:lang w:val="de-DE" w:eastAsia="de-DE"/>
         </w:rPr>
-        <w:t xml:space="preserve"> CBC News, 12 </w:t>
-      </w:r>
-      <w:proofErr w:type="spellStart"/>
-      <w:r>
-        <w:rPr>
-          <w:rFonts w:ascii="Helvetica" w:hAnsi="Helvetica"/>
-          <w:color w:val="000000"/>
-          <w:sz w:val="16"/>
-          <w:lang w:val="de-DE" w:eastAsia="de-DE"/>
-        </w:rPr>
-        <w:t>January</w:t>
-      </w:r>
-      <w:proofErr w:type="spellEnd"/>
-      <w:r>
-        <w:rPr>
-          <w:rFonts w:ascii="Helvetica" w:hAnsi="Helvetica"/>
-          <w:color w:val="000000"/>
-          <w:sz w:val="16"/>
-          <w:lang w:val="de-DE" w:eastAsia="de-DE"/>
-        </w:rPr>
-        <w:t xml:space="preserve"> 2011</w:t>
+        <w:t> CBC News, 12 January 2011</w:t>
       </w:r>
     </w:p>
     <w:p>
@@ -1883,95 +1366,7 @@
             <w:u w:val="single"/>
             <w:lang w:val="de-DE" w:eastAsia="de-DE"/>
           </w:rPr>
-          <w:t xml:space="preserve">"Haiti will </w:t>
-        </w:r>
-        <w:proofErr w:type="spellStart"/>
-        <w:r>
-          <w:rPr>
-            <w:rFonts w:ascii="Helvetica" w:hAnsi="Helvetica"/>
-            <w:color w:val="663366"/>
-            <w:sz w:val="16"/>
-            <w:u w:val="single"/>
-            <w:lang w:val="de-DE" w:eastAsia="de-DE"/>
-          </w:rPr>
-          <w:t>not</w:t>
-        </w:r>
-        <w:proofErr w:type="spellEnd"/>
-        <w:r>
-          <w:rPr>
-            <w:rFonts w:ascii="Helvetica" w:hAnsi="Helvetica"/>
-            <w:color w:val="663366"/>
-            <w:sz w:val="16"/>
-            <w:u w:val="single"/>
-            <w:lang w:val="de-DE" w:eastAsia="de-DE"/>
-          </w:rPr>
-          <w:t xml:space="preserve"> die, </w:t>
-        </w:r>
-        <w:proofErr w:type="spellStart"/>
-        <w:r>
-          <w:rPr>
-            <w:rFonts w:ascii="Helvetica" w:hAnsi="Helvetica"/>
-            <w:color w:val="663366"/>
-            <w:sz w:val="16"/>
-            <w:u w:val="single"/>
-            <w:lang w:val="de-DE" w:eastAsia="de-DE"/>
-          </w:rPr>
-          <w:t>President</w:t>
-        </w:r>
-        <w:proofErr w:type="spellEnd"/>
-        <w:r>
-          <w:rPr>
-            <w:rFonts w:ascii="Helvetica" w:hAnsi="Helvetica"/>
-            <w:color w:val="663366"/>
-            <w:sz w:val="16"/>
-            <w:u w:val="single"/>
-            <w:lang w:val="de-DE" w:eastAsia="de-DE"/>
-          </w:rPr>
-          <w:t xml:space="preserve"> Rene </w:t>
-        </w:r>
-        <w:proofErr w:type="spellStart"/>
-        <w:r>
-          <w:rPr>
-            <w:rFonts w:ascii="Helvetica" w:hAnsi="Helvetica"/>
-            <w:color w:val="663366"/>
-            <w:sz w:val="16"/>
-            <w:u w:val="single"/>
-            <w:lang w:val="de-DE" w:eastAsia="de-DE"/>
-          </w:rPr>
-          <w:t>Preval</w:t>
-        </w:r>
-        <w:proofErr w:type="spellEnd"/>
-        <w:r>
-          <w:rPr>
-            <w:rFonts w:ascii="Helvetica" w:hAnsi="Helvetica"/>
-            <w:color w:val="663366"/>
-            <w:sz w:val="16"/>
-            <w:u w:val="single"/>
-            <w:lang w:val="de-DE" w:eastAsia="de-DE"/>
-          </w:rPr>
-          <w:t xml:space="preserve"> </w:t>
-        </w:r>
-        <w:proofErr w:type="spellStart"/>
-        <w:r>
-          <w:rPr>
-            <w:rFonts w:ascii="Helvetica" w:hAnsi="Helvetica"/>
-            <w:color w:val="663366"/>
-            <w:sz w:val="16"/>
-            <w:u w:val="single"/>
-            <w:lang w:val="de-DE" w:eastAsia="de-DE"/>
-          </w:rPr>
-          <w:t>insists</w:t>
-        </w:r>
-        <w:proofErr w:type="spellEnd"/>
-        <w:r>
-          <w:rPr>
-            <w:rFonts w:ascii="Helvetica" w:hAnsi="Helvetica"/>
-            <w:color w:val="663366"/>
-            <w:sz w:val="16"/>
-            <w:u w:val="single"/>
-            <w:lang w:val="de-DE" w:eastAsia="de-DE"/>
-          </w:rPr>
-          <w:t>"</w:t>
+          <w:t>"Haiti will not die, President Rene Preval insists"</w:t>
         </w:r>
       </w:hyperlink>
       <w:r>
@@ -1981,30 +1376,9 @@
           <w:sz w:val="16"/>
           <w:lang w:val="de-DE" w:eastAsia="de-DE"/>
         </w:rPr>
-        <w:t xml:space="preserve">. BBC News. 12 </w:t>
-      </w:r>
-      <w:proofErr w:type="spellStart"/>
-      <w:r>
-        <w:rPr>
-          <w:rFonts w:ascii="Helvetica" w:hAnsi="Helvetica"/>
-          <w:color w:val="000000"/>
-          <w:sz w:val="16"/>
-          <w:lang w:val="de-DE" w:eastAsia="de-DE"/>
-        </w:rPr>
-        <w:t>February</w:t>
-      </w:r>
-      <w:proofErr w:type="spellEnd"/>
-      <w:r>
-        <w:rPr>
-          <w:rFonts w:ascii="Helvetica" w:hAnsi="Helvetica"/>
-          <w:color w:val="000000"/>
-          <w:sz w:val="16"/>
-          <w:lang w:val="de-DE" w:eastAsia="de-DE"/>
-        </w:rPr>
-        <w:t xml:space="preserve"> 2010. </w:t>
+        <w:t>. BBC News. 12 February 2010. </w:t>
       </w:r>
       <w:hyperlink r:id="rId10" w:history="1">
-        <w:proofErr w:type="spellStart"/>
         <w:r>
           <w:rPr>
             <w:rFonts w:ascii="Helvetica" w:hAnsi="Helvetica"/>
@@ -2015,7 +1389,6 @@
           </w:rPr>
           <w:t>Archived</w:t>
         </w:r>
-        <w:proofErr w:type="spellEnd"/>
       </w:hyperlink>
       <w:r>
         <w:rPr>
@@ -2024,107 +1397,7 @@
           <w:sz w:val="16"/>
           <w:lang w:val="de-DE" w:eastAsia="de-DE"/>
         </w:rPr>
-        <w:t> </w:t>
-      </w:r>
-      <w:proofErr w:type="spellStart"/>
-      <w:r>
-        <w:rPr>
-          <w:rFonts w:ascii="Helvetica" w:hAnsi="Helvetica"/>
-          <w:color w:val="000000"/>
-          <w:sz w:val="16"/>
-          <w:lang w:val="de-DE" w:eastAsia="de-DE"/>
-        </w:rPr>
-        <w:t>from</w:t>
-      </w:r>
-      <w:proofErr w:type="spellEnd"/>
-      <w:r>
-        <w:rPr>
-          <w:rFonts w:ascii="Helvetica" w:hAnsi="Helvetica"/>
-          <w:color w:val="000000"/>
-          <w:sz w:val="16"/>
-          <w:lang w:val="de-DE" w:eastAsia="de-DE"/>
-        </w:rPr>
-        <w:t xml:space="preserve"> </w:t>
-      </w:r>
-      <w:proofErr w:type="spellStart"/>
-      <w:r>
-        <w:rPr>
-          <w:rFonts w:ascii="Helvetica" w:hAnsi="Helvetica"/>
-          <w:color w:val="000000"/>
-          <w:sz w:val="16"/>
-          <w:lang w:val="de-DE" w:eastAsia="de-DE"/>
-        </w:rPr>
-        <w:t>the</w:t>
-      </w:r>
-      <w:proofErr w:type="spellEnd"/>
-      <w:r>
-        <w:rPr>
-          <w:rFonts w:ascii="Helvetica" w:hAnsi="Helvetica"/>
-          <w:color w:val="000000"/>
-          <w:sz w:val="16"/>
-          <w:lang w:val="de-DE" w:eastAsia="de-DE"/>
-        </w:rPr>
-        <w:t xml:space="preserve"> original on 13 </w:t>
-      </w:r>
-      <w:proofErr w:type="spellStart"/>
-      <w:r>
-        <w:rPr>
-          <w:rFonts w:ascii="Helvetica" w:hAnsi="Helvetica"/>
-          <w:color w:val="000000"/>
-          <w:sz w:val="16"/>
-          <w:lang w:val="de-DE" w:eastAsia="de-DE"/>
-        </w:rPr>
-        <w:t>February</w:t>
-      </w:r>
-      <w:proofErr w:type="spellEnd"/>
-      <w:r>
-        <w:rPr>
-          <w:rFonts w:ascii="Helvetica" w:hAnsi="Helvetica"/>
-          <w:color w:val="000000"/>
-          <w:sz w:val="16"/>
-          <w:lang w:val="de-DE" w:eastAsia="de-DE"/>
-        </w:rPr>
-        <w:t xml:space="preserve"> 2010. </w:t>
-      </w:r>
-      <w:proofErr w:type="spellStart"/>
-      <w:r>
-        <w:rPr>
-          <w:rFonts w:ascii="Helvetica" w:hAnsi="Helvetica"/>
-          <w:color w:val="000000"/>
-          <w:sz w:val="16"/>
-          <w:lang w:val="de-DE" w:eastAsia="de-DE"/>
-        </w:rPr>
-        <w:t>Retrieved</w:t>
-      </w:r>
-      <w:proofErr w:type="spellEnd"/>
-      <w:r>
-        <w:rPr>
-          <w:rFonts w:ascii="Helvetica" w:hAnsi="Helvetica"/>
-          <w:color w:val="000000"/>
-          <w:sz w:val="16"/>
-          <w:lang w:val="de-DE" w:eastAsia="de-DE"/>
-        </w:rPr>
-        <w:t xml:space="preserve"> 12 </w:t>
-      </w:r>
-      <w:proofErr w:type="spellStart"/>
-      <w:r>
-        <w:rPr>
-          <w:rFonts w:ascii="Helvetica" w:hAnsi="Helvetica"/>
-          <w:color w:val="000000"/>
-          <w:sz w:val="16"/>
-          <w:lang w:val="de-DE" w:eastAsia="de-DE"/>
-        </w:rPr>
-        <w:t>February</w:t>
-      </w:r>
-      <w:proofErr w:type="spellEnd"/>
-      <w:r>
-        <w:rPr>
-          <w:rFonts w:ascii="Helvetica" w:hAnsi="Helvetica"/>
-          <w:color w:val="000000"/>
-          <w:sz w:val="16"/>
-          <w:lang w:val="de-DE" w:eastAsia="de-DE"/>
-        </w:rPr>
-        <w:t xml:space="preserve"> 2010.</w:t>
+        <w:t> from the original on 13 February 2010. Retrieved 12 February 2010.</w:t>
       </w:r>
     </w:p>
     <w:p>
@@ -2201,7 +1474,6 @@
         <w:t> </w:t>
       </w:r>
       <w:hyperlink r:id="rId13" w:history="1">
-        <w:proofErr w:type="spellStart"/>
         <w:r>
           <w:rPr>
             <w:rFonts w:ascii="Helvetica" w:hAnsi="Helvetica"/>
@@ -2211,43 +1483,7 @@
             <w:u w:val="single"/>
             <w:lang w:val="de-DE" w:eastAsia="de-DE"/>
           </w:rPr>
-          <w:t>Damaging</w:t>
-        </w:r>
-        <w:proofErr w:type="spellEnd"/>
-        <w:r>
-          <w:rPr>
-            <w:rFonts w:ascii="Helvetica" w:hAnsi="Helvetica"/>
-            <w:i/>
-            <w:color w:val="663366"/>
-            <w:sz w:val="17"/>
-            <w:u w:val="single"/>
-            <w:lang w:val="de-DE" w:eastAsia="de-DE"/>
-          </w:rPr>
-          <w:t xml:space="preserve"> </w:t>
-        </w:r>
-        <w:proofErr w:type="spellStart"/>
-        <w:r>
-          <w:rPr>
-            <w:rFonts w:ascii="Helvetica" w:hAnsi="Helvetica"/>
-            <w:i/>
-            <w:color w:val="663366"/>
-            <w:sz w:val="17"/>
-            <w:u w:val="single"/>
-            <w:lang w:val="de-DE" w:eastAsia="de-DE"/>
-          </w:rPr>
-          <w:t>Earthquakes</w:t>
-        </w:r>
-        <w:proofErr w:type="spellEnd"/>
-        <w:r>
-          <w:rPr>
-            <w:rFonts w:ascii="Helvetica" w:hAnsi="Helvetica"/>
-            <w:i/>
-            <w:color w:val="663366"/>
-            <w:sz w:val="17"/>
-            <w:u w:val="single"/>
-            <w:lang w:val="de-DE" w:eastAsia="de-DE"/>
-          </w:rPr>
-          <w:t xml:space="preserve"> 2010</w:t>
+          <w:t>Damaging Earthquakes 2010</w:t>
         </w:r>
       </w:hyperlink>
       <w:r>
@@ -2294,31 +1530,7 @@
           <w:shd w:val="clear" w:color="auto" w:fill="DDEEFF"/>
           <w:lang w:val="de-DE" w:eastAsia="de-DE"/>
         </w:rPr>
-        <w:t xml:space="preserve">Amos, Jonathan (13 </w:t>
-      </w:r>
-      <w:proofErr w:type="spellStart"/>
-      <w:r>
-        <w:rPr>
-          <w:rFonts w:ascii="Helvetica" w:hAnsi="Helvetica"/>
-          <w:color w:val="000000"/>
-          <w:sz w:val="16"/>
-          <w:szCs w:val="16"/>
-          <w:shd w:val="clear" w:color="auto" w:fill="DDEEFF"/>
-          <w:lang w:val="de-DE" w:eastAsia="de-DE"/>
-        </w:rPr>
-        <w:t>January</w:t>
-      </w:r>
-      <w:proofErr w:type="spellEnd"/>
-      <w:r>
-        <w:rPr>
-          <w:rFonts w:ascii="Helvetica" w:hAnsi="Helvetica"/>
-          <w:color w:val="000000"/>
-          <w:sz w:val="16"/>
-          <w:szCs w:val="16"/>
-          <w:shd w:val="clear" w:color="auto" w:fill="DDEEFF"/>
-          <w:lang w:val="de-DE" w:eastAsia="de-DE"/>
-        </w:rPr>
-        <w:t xml:space="preserve"> 2010).</w:t>
+        <w:t>Amos, Jonathan (13 January 2010).</w:t>
       </w:r>
       <w:r>
         <w:rPr>
@@ -2337,127 +1549,7 @@
             <w:sz w:val="16"/>
             <w:lang w:val="de-DE" w:eastAsia="de-DE"/>
           </w:rPr>
-          <w:t xml:space="preserve">"Haiti quake: </w:t>
-        </w:r>
-        <w:proofErr w:type="spellStart"/>
-        <w:r>
-          <w:rPr>
-            <w:rFonts w:ascii="Helvetica" w:hAnsi="Helvetica"/>
-            <w:color w:val="663366"/>
-            <w:sz w:val="16"/>
-            <w:lang w:val="de-DE" w:eastAsia="de-DE"/>
-          </w:rPr>
-          <w:t>The</w:t>
-        </w:r>
-        <w:proofErr w:type="spellEnd"/>
-        <w:r>
-          <w:rPr>
-            <w:rFonts w:ascii="Helvetica" w:hAnsi="Helvetica"/>
-            <w:color w:val="663366"/>
-            <w:sz w:val="16"/>
-            <w:lang w:val="de-DE" w:eastAsia="de-DE"/>
-          </w:rPr>
-          <w:t xml:space="preserve"> </w:t>
-        </w:r>
-        <w:proofErr w:type="spellStart"/>
-        <w:r>
-          <w:rPr>
-            <w:rFonts w:ascii="Helvetica" w:hAnsi="Helvetica"/>
-            <w:color w:val="663366"/>
-            <w:sz w:val="16"/>
-            <w:lang w:val="de-DE" w:eastAsia="de-DE"/>
-          </w:rPr>
-          <w:t>worst</w:t>
-        </w:r>
-        <w:proofErr w:type="spellEnd"/>
-        <w:r>
-          <w:rPr>
-            <w:rFonts w:ascii="Helvetica" w:hAnsi="Helvetica"/>
-            <w:color w:val="663366"/>
-            <w:sz w:val="16"/>
-            <w:lang w:val="de-DE" w:eastAsia="de-DE"/>
-          </w:rPr>
-          <w:t xml:space="preserve"> of </w:t>
-        </w:r>
-        <w:proofErr w:type="spellStart"/>
-        <w:r>
-          <w:rPr>
-            <w:rFonts w:ascii="Helvetica" w:hAnsi="Helvetica"/>
-            <w:color w:val="663366"/>
-            <w:sz w:val="16"/>
-            <w:lang w:val="de-DE" w:eastAsia="de-DE"/>
-          </w:rPr>
-          <w:t>places</w:t>
-        </w:r>
-        <w:proofErr w:type="spellEnd"/>
-        <w:r>
-          <w:rPr>
-            <w:rFonts w:ascii="Helvetica" w:hAnsi="Helvetica"/>
-            <w:color w:val="663366"/>
-            <w:sz w:val="16"/>
-            <w:lang w:val="de-DE" w:eastAsia="de-DE"/>
-          </w:rPr>
-          <w:t xml:space="preserve"> </w:t>
-        </w:r>
-        <w:proofErr w:type="spellStart"/>
-        <w:r>
-          <w:rPr>
-            <w:rFonts w:ascii="Helvetica" w:hAnsi="Helvetica"/>
-            <w:color w:val="663366"/>
-            <w:sz w:val="16"/>
-            <w:lang w:val="de-DE" w:eastAsia="de-DE"/>
-          </w:rPr>
-          <w:t>for</w:t>
-        </w:r>
-        <w:proofErr w:type="spellEnd"/>
-        <w:r>
-          <w:rPr>
-            <w:rFonts w:ascii="Helvetica" w:hAnsi="Helvetica"/>
-            <w:color w:val="663366"/>
-            <w:sz w:val="16"/>
-            <w:lang w:val="de-DE" w:eastAsia="de-DE"/>
-          </w:rPr>
-          <w:t xml:space="preserve"> a </w:t>
-        </w:r>
-        <w:proofErr w:type="spellStart"/>
-        <w:r>
-          <w:rPr>
-            <w:rFonts w:ascii="Helvetica" w:hAnsi="Helvetica"/>
-            <w:color w:val="663366"/>
-            <w:sz w:val="16"/>
-            <w:lang w:val="de-DE" w:eastAsia="de-DE"/>
-          </w:rPr>
-          <w:t>big</w:t>
-        </w:r>
-        <w:proofErr w:type="spellEnd"/>
-        <w:r>
-          <w:rPr>
-            <w:rFonts w:ascii="Helvetica" w:hAnsi="Helvetica"/>
-            <w:color w:val="663366"/>
-            <w:sz w:val="16"/>
-            <w:lang w:val="de-DE" w:eastAsia="de-DE"/>
-          </w:rPr>
-          <w:t xml:space="preserve"> </w:t>
-        </w:r>
-        <w:proofErr w:type="spellStart"/>
-        <w:r>
-          <w:rPr>
-            <w:rFonts w:ascii="Helvetica" w:hAnsi="Helvetica"/>
-            <w:color w:val="663366"/>
-            <w:sz w:val="16"/>
-            <w:lang w:val="de-DE" w:eastAsia="de-DE"/>
-          </w:rPr>
-          <w:t>tremor</w:t>
-        </w:r>
-        <w:proofErr w:type="spellEnd"/>
-        <w:r>
-          <w:rPr>
-            <w:rFonts w:ascii="Helvetica" w:hAnsi="Helvetica"/>
-            <w:color w:val="663366"/>
-            <w:sz w:val="16"/>
-            <w:lang w:val="de-DE" w:eastAsia="de-DE"/>
-          </w:rPr>
-          <w:t>"</w:t>
+          <w:t>"Haiti quake: The worst of places for a big tremor"</w:t>
         </w:r>
       </w:hyperlink>
       <w:r>
@@ -2481,7 +1573,6 @@
         <w:t> </w:t>
       </w:r>
       <w:hyperlink r:id="rId15" w:history="1">
-        <w:proofErr w:type="spellStart"/>
         <w:r>
           <w:rPr>
             <w:rFonts w:ascii="Helvetica" w:hAnsi="Helvetica"/>
@@ -2501,116 +1592,16 @@
           <w:shd w:val="clear" w:color="auto" w:fill="DDEEFF"/>
           <w:lang w:val="de-DE" w:eastAsia="de-DE"/>
         </w:rPr>
-        <w:t>from</w:t>
-      </w:r>
-      <w:proofErr w:type="spellEnd"/>
-      <w:r>
-        <w:rPr>
-          <w:rFonts w:ascii="Helvetica" w:hAnsi="Helvetica"/>
-          <w:color w:val="000000"/>
-          <w:sz w:val="16"/>
-          <w:szCs w:val="16"/>
-          <w:shd w:val="clear" w:color="auto" w:fill="DDEEFF"/>
-          <w:lang w:val="de-DE" w:eastAsia="de-DE"/>
-        </w:rPr>
-        <w:t xml:space="preserve"> </w:t>
-      </w:r>
-      <w:proofErr w:type="spellStart"/>
-      <w:r>
-        <w:rPr>
-          <w:rFonts w:ascii="Helvetica" w:hAnsi="Helvetica"/>
-          <w:color w:val="000000"/>
-          <w:sz w:val="16"/>
-          <w:szCs w:val="16"/>
-          <w:shd w:val="clear" w:color="auto" w:fill="DDEEFF"/>
-          <w:lang w:val="de-DE" w:eastAsia="de-DE"/>
-        </w:rPr>
-        <w:t>the</w:t>
-      </w:r>
-      <w:proofErr w:type="spellEnd"/>
-      <w:r>
-        <w:rPr>
-          <w:rFonts w:ascii="Helvetica" w:hAnsi="Helvetica"/>
-          <w:color w:val="000000"/>
-          <w:sz w:val="16"/>
-          <w:szCs w:val="16"/>
-          <w:shd w:val="clear" w:color="auto" w:fill="DDEEFF"/>
-          <w:lang w:val="de-DE" w:eastAsia="de-DE"/>
-        </w:rPr>
-        <w:t xml:space="preserve"> original on 14 </w:t>
-      </w:r>
-      <w:proofErr w:type="spellStart"/>
-      <w:r>
-        <w:rPr>
-          <w:rFonts w:ascii="Helvetica" w:hAnsi="Helvetica"/>
-          <w:color w:val="000000"/>
-          <w:sz w:val="16"/>
-          <w:szCs w:val="16"/>
-          <w:shd w:val="clear" w:color="auto" w:fill="DDEEFF"/>
-          <w:lang w:val="de-DE" w:eastAsia="de-DE"/>
-        </w:rPr>
-        <w:t>January</w:t>
-      </w:r>
-      <w:proofErr w:type="spellEnd"/>
-      <w:r>
-        <w:rPr>
-          <w:rFonts w:ascii="Helvetica" w:hAnsi="Helvetica"/>
-          <w:color w:val="000000"/>
-          <w:sz w:val="16"/>
-          <w:szCs w:val="16"/>
-          <w:shd w:val="clear" w:color="auto" w:fill="DDEEFF"/>
-          <w:lang w:val="de-DE" w:eastAsia="de-DE"/>
-        </w:rPr>
-        <w:t xml:space="preserve"> 2010</w:t>
-      </w:r>
-      <w:r>
-        <w:rPr>
-          <w:rFonts w:ascii="Helvetica" w:hAnsi="Helvetica"/>
-          <w:color w:val="000000"/>
-          <w:sz w:val="16"/>
-          <w:lang w:val="de-DE" w:eastAsia="de-DE"/>
-        </w:rPr>
-        <w:t xml:space="preserve">. </w:t>
-      </w:r>
-      <w:proofErr w:type="spellStart"/>
-      <w:r>
-        <w:rPr>
-          <w:rFonts w:ascii="Helvetica" w:hAnsi="Helvetica"/>
-          <w:color w:val="000000"/>
-          <w:sz w:val="16"/>
-          <w:lang w:val="de-DE" w:eastAsia="de-DE"/>
-        </w:rPr>
-        <w:t>Retrieved</w:t>
-      </w:r>
-      <w:proofErr w:type="spellEnd"/>
-      <w:r>
-        <w:rPr>
-          <w:rFonts w:ascii="Helvetica" w:hAnsi="Helvetica"/>
-          <w:color w:val="000000"/>
-          <w:sz w:val="16"/>
-          <w:lang w:val="de-DE" w:eastAsia="de-DE"/>
-        </w:rPr>
-        <w:t xml:space="preserve"> 13 </w:t>
-      </w:r>
-      <w:proofErr w:type="spellStart"/>
-      <w:r>
-        <w:rPr>
-          <w:rFonts w:ascii="Helvetica" w:hAnsi="Helvetica"/>
-          <w:color w:val="000000"/>
-          <w:sz w:val="16"/>
-          <w:lang w:val="de-DE" w:eastAsia="de-DE"/>
-        </w:rPr>
-        <w:t>January</w:t>
-      </w:r>
-      <w:proofErr w:type="spellEnd"/>
-      <w:r>
-        <w:rPr>
-          <w:rFonts w:ascii="Helvetica" w:hAnsi="Helvetica"/>
-          <w:color w:val="000000"/>
-          <w:sz w:val="16"/>
-          <w:lang w:val="de-DE" w:eastAsia="de-DE"/>
-        </w:rPr>
-        <w:t xml:space="preserve"> 2010</w:t>
+        <w:t>from the original on 14 January 2010</w:t>
+      </w:r>
+      <w:r>
+        <w:rPr>
+          <w:rFonts w:ascii="Helvetica" w:hAnsi="Helvetica"/>
+          <w:color w:val="000000"/>
+          <w:sz w:val="16"/>
+          <w:lang w:val="de-DE" w:eastAsia="de-DE"/>
+        </w:rPr>
+        <w:t>. Retrieved 13 January 2010</w:t>
       </w:r>
       <w:r>
         <w:rPr>
@@ -2667,183 +1658,7 @@
             <w:u w:val="single"/>
             <w:lang w:val="de-DE" w:eastAsia="de-DE"/>
           </w:rPr>
-          <w:t xml:space="preserve">"UNICEF </w:t>
-        </w:r>
-        <w:proofErr w:type="spellStart"/>
-        <w:r>
-          <w:rPr>
-            <w:rFonts w:ascii="Helvetica" w:hAnsi="Helvetica"/>
-            <w:color w:val="663366"/>
-            <w:sz w:val="16"/>
-            <w:u w:val="single"/>
-            <w:lang w:val="de-DE" w:eastAsia="de-DE"/>
-          </w:rPr>
-          <w:t>urgently</w:t>
-        </w:r>
-        <w:proofErr w:type="spellEnd"/>
-        <w:r>
-          <w:rPr>
-            <w:rFonts w:ascii="Helvetica" w:hAnsi="Helvetica"/>
-            <w:color w:val="663366"/>
-            <w:sz w:val="16"/>
-            <w:u w:val="single"/>
-            <w:lang w:val="de-DE" w:eastAsia="de-DE"/>
-          </w:rPr>
-          <w:t xml:space="preserve"> </w:t>
-        </w:r>
-        <w:proofErr w:type="spellStart"/>
-        <w:r>
-          <w:rPr>
-            <w:rFonts w:ascii="Helvetica" w:hAnsi="Helvetica"/>
-            <w:color w:val="663366"/>
-            <w:sz w:val="16"/>
-            <w:u w:val="single"/>
-            <w:lang w:val="de-DE" w:eastAsia="de-DE"/>
-          </w:rPr>
-          <w:t>appeals</w:t>
-        </w:r>
-        <w:proofErr w:type="spellEnd"/>
-        <w:r>
-          <w:rPr>
-            <w:rFonts w:ascii="Helvetica" w:hAnsi="Helvetica"/>
-            <w:color w:val="663366"/>
-            <w:sz w:val="16"/>
-            <w:u w:val="single"/>
-            <w:lang w:val="de-DE" w:eastAsia="de-DE"/>
-          </w:rPr>
-          <w:t xml:space="preserve"> </w:t>
-        </w:r>
-        <w:proofErr w:type="spellStart"/>
-        <w:r>
-          <w:rPr>
-            <w:rFonts w:ascii="Helvetica" w:hAnsi="Helvetica"/>
-            <w:color w:val="663366"/>
-            <w:sz w:val="16"/>
-            <w:u w:val="single"/>
-            <w:lang w:val="de-DE" w:eastAsia="de-DE"/>
-          </w:rPr>
-          <w:t>for</w:t>
-        </w:r>
-        <w:proofErr w:type="spellEnd"/>
-        <w:r>
-          <w:rPr>
-            <w:rFonts w:ascii="Helvetica" w:hAnsi="Helvetica"/>
-            <w:color w:val="663366"/>
-            <w:sz w:val="16"/>
-            <w:u w:val="single"/>
-            <w:lang w:val="de-DE" w:eastAsia="de-DE"/>
-          </w:rPr>
-          <w:t xml:space="preserve"> </w:t>
-        </w:r>
-        <w:proofErr w:type="spellStart"/>
-        <w:r>
-          <w:rPr>
-            <w:rFonts w:ascii="Helvetica" w:hAnsi="Helvetica"/>
-            <w:color w:val="663366"/>
-            <w:sz w:val="16"/>
-            <w:u w:val="single"/>
-            <w:lang w:val="de-DE" w:eastAsia="de-DE"/>
-          </w:rPr>
-          <w:t>aid</w:t>
-        </w:r>
-        <w:proofErr w:type="spellEnd"/>
-        <w:r>
-          <w:rPr>
-            <w:rFonts w:ascii="Helvetica" w:hAnsi="Helvetica"/>
-            <w:color w:val="663366"/>
-            <w:sz w:val="16"/>
-            <w:u w:val="single"/>
-            <w:lang w:val="de-DE" w:eastAsia="de-DE"/>
-          </w:rPr>
-          <w:t xml:space="preserve"> </w:t>
-        </w:r>
-        <w:proofErr w:type="spellStart"/>
-        <w:r>
-          <w:rPr>
-            <w:rFonts w:ascii="Helvetica" w:hAnsi="Helvetica"/>
-            <w:color w:val="663366"/>
-            <w:sz w:val="16"/>
-            <w:u w:val="single"/>
-            <w:lang w:val="de-DE" w:eastAsia="de-DE"/>
-          </w:rPr>
-          <w:t>for</w:t>
-        </w:r>
-        <w:proofErr w:type="spellEnd"/>
-        <w:r>
-          <w:rPr>
-            <w:rFonts w:ascii="Helvetica" w:hAnsi="Helvetica"/>
-            <w:color w:val="663366"/>
-            <w:sz w:val="16"/>
-            <w:u w:val="single"/>
-            <w:lang w:val="de-DE" w:eastAsia="de-DE"/>
-          </w:rPr>
-          <w:t xml:space="preserve"> Haiti </w:t>
-        </w:r>
-        <w:proofErr w:type="spellStart"/>
-        <w:r>
-          <w:rPr>
-            <w:rFonts w:ascii="Helvetica" w:hAnsi="Helvetica"/>
-            <w:color w:val="663366"/>
-            <w:sz w:val="16"/>
-            <w:u w:val="single"/>
-            <w:lang w:val="de-DE" w:eastAsia="de-DE"/>
-          </w:rPr>
-          <w:t>following</w:t>
-        </w:r>
-        <w:proofErr w:type="spellEnd"/>
-        <w:r>
-          <w:rPr>
-            <w:rFonts w:ascii="Helvetica" w:hAnsi="Helvetica"/>
-            <w:color w:val="663366"/>
-            <w:sz w:val="16"/>
-            <w:u w:val="single"/>
-            <w:lang w:val="de-DE" w:eastAsia="de-DE"/>
-          </w:rPr>
-          <w:t xml:space="preserve"> </w:t>
-        </w:r>
-        <w:proofErr w:type="spellStart"/>
-        <w:r>
-          <w:rPr>
-            <w:rFonts w:ascii="Helvetica" w:hAnsi="Helvetica"/>
-            <w:color w:val="663366"/>
-            <w:sz w:val="16"/>
-            <w:u w:val="single"/>
-            <w:lang w:val="de-DE" w:eastAsia="de-DE"/>
-          </w:rPr>
-          <w:t>devastating</w:t>
-        </w:r>
-        <w:proofErr w:type="spellEnd"/>
-        <w:r>
-          <w:rPr>
-            <w:rFonts w:ascii="Helvetica" w:hAnsi="Helvetica"/>
-            <w:color w:val="663366"/>
-            <w:sz w:val="16"/>
-            <w:u w:val="single"/>
-            <w:lang w:val="de-DE" w:eastAsia="de-DE"/>
-          </w:rPr>
-          <w:t xml:space="preserve"> </w:t>
-        </w:r>
-        <w:proofErr w:type="spellStart"/>
-        <w:r>
-          <w:rPr>
-            <w:rFonts w:ascii="Helvetica" w:hAnsi="Helvetica"/>
-            <w:color w:val="663366"/>
-            <w:sz w:val="16"/>
-            <w:u w:val="single"/>
-            <w:lang w:val="de-DE" w:eastAsia="de-DE"/>
-          </w:rPr>
-          <w:t>earthquake</w:t>
-        </w:r>
-        <w:proofErr w:type="spellEnd"/>
-        <w:r>
-          <w:rPr>
-            <w:rFonts w:ascii="Helvetica" w:hAnsi="Helvetica"/>
-            <w:color w:val="663366"/>
-            <w:sz w:val="16"/>
-            <w:u w:val="single"/>
-            <w:lang w:val="de-DE" w:eastAsia="de-DE"/>
-          </w:rPr>
-          <w:t>"</w:t>
+          <w:t>"UNICEF urgently appeals for aid for Haiti following devastating earthquake"</w:t>
         </w:r>
       </w:hyperlink>
       <w:r>
@@ -2853,67 +1668,7 @@
           <w:sz w:val="16"/>
           <w:lang w:val="de-DE" w:eastAsia="de-DE"/>
         </w:rPr>
-        <w:t xml:space="preserve">, UNICEF, 12 </w:t>
-      </w:r>
-      <w:proofErr w:type="spellStart"/>
-      <w:r>
-        <w:rPr>
-          <w:rFonts w:ascii="Helvetica" w:hAnsi="Helvetica"/>
-          <w:color w:val="000000"/>
-          <w:sz w:val="16"/>
-          <w:lang w:val="de-DE" w:eastAsia="de-DE"/>
-        </w:rPr>
-        <w:t>January</w:t>
-      </w:r>
-      <w:proofErr w:type="spellEnd"/>
-      <w:r>
-        <w:rPr>
-          <w:rFonts w:ascii="Helvetica" w:hAnsi="Helvetica"/>
-          <w:color w:val="000000"/>
-          <w:sz w:val="16"/>
-          <w:lang w:val="de-DE" w:eastAsia="de-DE"/>
-        </w:rPr>
-        <w:t xml:space="preserve"> 2010. </w:t>
-      </w:r>
-      <w:proofErr w:type="spellStart"/>
-      <w:r>
-        <w:rPr>
-          <w:rFonts w:ascii="Helvetica" w:hAnsi="Helvetica"/>
-          <w:color w:val="000000"/>
-          <w:sz w:val="16"/>
-          <w:lang w:val="de-DE" w:eastAsia="de-DE"/>
-        </w:rPr>
-        <w:t>Retrieved</w:t>
-      </w:r>
-      <w:proofErr w:type="spellEnd"/>
-      <w:r>
-        <w:rPr>
-          <w:rFonts w:ascii="Helvetica" w:hAnsi="Helvetica"/>
-          <w:color w:val="000000"/>
-          <w:sz w:val="16"/>
-          <w:lang w:val="de-DE" w:eastAsia="de-DE"/>
-        </w:rPr>
-        <w:t xml:space="preserve"> 14 </w:t>
-      </w:r>
-      <w:proofErr w:type="spellStart"/>
-      <w:r>
-        <w:rPr>
-          <w:rFonts w:ascii="Helvetica" w:hAnsi="Helvetica"/>
-          <w:color w:val="000000"/>
-          <w:sz w:val="16"/>
-          <w:lang w:val="de-DE" w:eastAsia="de-DE"/>
-        </w:rPr>
-        <w:t>January</w:t>
-      </w:r>
-      <w:proofErr w:type="spellEnd"/>
-      <w:r>
-        <w:rPr>
-          <w:rFonts w:ascii="Helvetica" w:hAnsi="Helvetica"/>
-          <w:color w:val="000000"/>
-          <w:sz w:val="16"/>
-          <w:lang w:val="de-DE" w:eastAsia="de-DE"/>
-        </w:rPr>
-        <w:t xml:space="preserve"> 2010.</w:t>
+        <w:t>, UNICEF, 12 January 2010. Retrieved 14 January 2010.</w:t>
       </w:r>
     </w:p>
     <w:p>
@@ -2988,51 +1743,7 @@
             <w:u w:val="single"/>
             <w:lang w:val="de-DE" w:eastAsia="de-DE"/>
           </w:rPr>
-          <w:t xml:space="preserve">"UN </w:t>
-        </w:r>
-        <w:proofErr w:type="spellStart"/>
-        <w:r>
-          <w:rPr>
-            <w:rFonts w:ascii="Helvetica" w:hAnsi="Helvetica"/>
-            <w:color w:val="663366"/>
-            <w:sz w:val="16"/>
-            <w:u w:val="single"/>
-            <w:lang w:val="de-DE" w:eastAsia="de-DE"/>
-          </w:rPr>
-          <w:t>investigates</w:t>
-        </w:r>
-        <w:proofErr w:type="spellEnd"/>
-        <w:r>
-          <w:rPr>
-            <w:rFonts w:ascii="Helvetica" w:hAnsi="Helvetica"/>
-            <w:color w:val="663366"/>
-            <w:sz w:val="16"/>
-            <w:u w:val="single"/>
-            <w:lang w:val="de-DE" w:eastAsia="de-DE"/>
-          </w:rPr>
-          <w:t xml:space="preserve"> Haiti </w:t>
-        </w:r>
-        <w:proofErr w:type="spellStart"/>
-        <w:r>
-          <w:rPr>
-            <w:rFonts w:ascii="Helvetica" w:hAnsi="Helvetica"/>
-            <w:color w:val="663366"/>
-            <w:sz w:val="16"/>
-            <w:u w:val="single"/>
-            <w:lang w:val="de-DE" w:eastAsia="de-DE"/>
-          </w:rPr>
-          <w:t>outbreak</w:t>
-        </w:r>
-        <w:proofErr w:type="spellEnd"/>
-        <w:r>
-          <w:rPr>
-            <w:rFonts w:ascii="Helvetica" w:hAnsi="Helvetica"/>
-            <w:color w:val="663366"/>
-            <w:sz w:val="16"/>
-            <w:u w:val="single"/>
-            <w:lang w:val="de-DE" w:eastAsia="de-DE"/>
-          </w:rPr>
-          <w:t>"</w:t>
+          <w:t>"UN investigates Haiti outbreak"</w:t>
         </w:r>
       </w:hyperlink>
       <w:r>
@@ -3044,55 +1755,7 @@
           <w:shd w:val="clear" w:color="auto" w:fill="DDEEFF"/>
           <w:lang w:val="de-DE" w:eastAsia="de-DE"/>
         </w:rPr>
-        <w:t xml:space="preserve">. Al </w:t>
-      </w:r>
-      <w:proofErr w:type="spellStart"/>
-      <w:r>
-        <w:rPr>
-          <w:rFonts w:ascii="Helvetica" w:hAnsi="Helvetica"/>
-          <w:color w:val="000000"/>
-          <w:sz w:val="16"/>
-          <w:szCs w:val="16"/>
-          <w:shd w:val="clear" w:color="auto" w:fill="DDEEFF"/>
-          <w:lang w:val="de-DE" w:eastAsia="de-DE"/>
-        </w:rPr>
-        <w:t>Jazeera</w:t>
-      </w:r>
-      <w:proofErr w:type="spellEnd"/>
-      <w:r>
-        <w:rPr>
-          <w:rFonts w:ascii="Helvetica" w:hAnsi="Helvetica"/>
-          <w:color w:val="000000"/>
-          <w:sz w:val="16"/>
-          <w:szCs w:val="16"/>
-          <w:shd w:val="clear" w:color="auto" w:fill="DDEEFF"/>
-          <w:lang w:val="de-DE" w:eastAsia="de-DE"/>
-        </w:rPr>
-        <w:t xml:space="preserve"> English. 28 </w:t>
-      </w:r>
-      <w:proofErr w:type="spellStart"/>
-      <w:r>
-        <w:rPr>
-          <w:rFonts w:ascii="Helvetica" w:hAnsi="Helvetica"/>
-          <w:color w:val="000000"/>
-          <w:sz w:val="16"/>
-          <w:szCs w:val="16"/>
-          <w:shd w:val="clear" w:color="auto" w:fill="DDEEFF"/>
-          <w:lang w:val="de-DE" w:eastAsia="de-DE"/>
-        </w:rPr>
-        <w:t>October</w:t>
-      </w:r>
-      <w:proofErr w:type="spellEnd"/>
-      <w:r>
-        <w:rPr>
-          <w:rFonts w:ascii="Helvetica" w:hAnsi="Helvetica"/>
-          <w:color w:val="000000"/>
-          <w:sz w:val="16"/>
-          <w:szCs w:val="16"/>
-          <w:shd w:val="clear" w:color="auto" w:fill="DDEEFF"/>
-          <w:lang w:val="de-DE" w:eastAsia="de-DE"/>
-        </w:rPr>
-        <w:t xml:space="preserve"> 2010.</w:t>
+        <w:t>. Al Jazeera English. 28 October 2010.</w:t>
       </w:r>
       <w:r>
         <w:rPr>
@@ -3104,7 +1767,6 @@
         <w:t> </w:t>
       </w:r>
       <w:hyperlink r:id="rId19" w:history="1">
-        <w:proofErr w:type="spellStart"/>
         <w:r>
           <w:rPr>
             <w:rFonts w:ascii="Helvetica" w:hAnsi="Helvetica"/>
@@ -3115,7 +1777,6 @@
           </w:rPr>
           <w:t>Archived</w:t>
         </w:r>
-        <w:proofErr w:type="spellEnd"/>
       </w:hyperlink>
       <w:r>
         <w:rPr>
@@ -3126,7 +1787,6 @@
         </w:rPr>
         <w:t> </w:t>
       </w:r>
-      <w:proofErr w:type="spellStart"/>
       <w:r>
         <w:rPr>
           <w:rFonts w:ascii="Helvetica" w:hAnsi="Helvetica"/>
@@ -3136,72 +1796,16 @@
           <w:shd w:val="clear" w:color="auto" w:fill="DDEEFF"/>
           <w:lang w:val="de-DE" w:eastAsia="de-DE"/>
         </w:rPr>
-        <w:t>from</w:t>
-      </w:r>
-      <w:proofErr w:type="spellEnd"/>
-      <w:r>
-        <w:rPr>
-          <w:rFonts w:ascii="Helvetica" w:hAnsi="Helvetica"/>
-          <w:color w:val="000000"/>
-          <w:sz w:val="16"/>
-          <w:szCs w:val="16"/>
-          <w:shd w:val="clear" w:color="auto" w:fill="DDEEFF"/>
-          <w:lang w:val="de-DE" w:eastAsia="de-DE"/>
-        </w:rPr>
-        <w:t xml:space="preserve"> </w:t>
-      </w:r>
-      <w:proofErr w:type="spellStart"/>
-      <w:r>
-        <w:rPr>
-          <w:rFonts w:ascii="Helvetica" w:hAnsi="Helvetica"/>
-          <w:color w:val="000000"/>
-          <w:sz w:val="16"/>
-          <w:szCs w:val="16"/>
-          <w:shd w:val="clear" w:color="auto" w:fill="DDEEFF"/>
-          <w:lang w:val="de-DE" w:eastAsia="de-DE"/>
-        </w:rPr>
-        <w:t>the</w:t>
-      </w:r>
-      <w:proofErr w:type="spellEnd"/>
-      <w:r>
-        <w:rPr>
-          <w:rFonts w:ascii="Helvetica" w:hAnsi="Helvetica"/>
-          <w:color w:val="000000"/>
-          <w:sz w:val="16"/>
-          <w:szCs w:val="16"/>
-          <w:shd w:val="clear" w:color="auto" w:fill="DDEEFF"/>
-          <w:lang w:val="de-DE" w:eastAsia="de-DE"/>
-        </w:rPr>
-        <w:t xml:space="preserve"> original on 15 November 2010</w:t>
-      </w:r>
-      <w:r>
-        <w:rPr>
-          <w:rFonts w:ascii="Helvetica" w:hAnsi="Helvetica"/>
-          <w:color w:val="000000"/>
-          <w:sz w:val="16"/>
-          <w:lang w:val="de-DE" w:eastAsia="de-DE"/>
-        </w:rPr>
-        <w:t xml:space="preserve">. </w:t>
-      </w:r>
-      <w:proofErr w:type="spellStart"/>
-      <w:r>
-        <w:rPr>
-          <w:rFonts w:ascii="Helvetica" w:hAnsi="Helvetica"/>
-          <w:color w:val="000000"/>
-          <w:sz w:val="16"/>
-          <w:lang w:val="de-DE" w:eastAsia="de-DE"/>
-        </w:rPr>
-        <w:t>Retrieved</w:t>
-      </w:r>
-      <w:proofErr w:type="spellEnd"/>
-      <w:r>
-        <w:rPr>
-          <w:rFonts w:ascii="Helvetica" w:hAnsi="Helvetica"/>
-          <w:color w:val="000000"/>
-          <w:sz w:val="16"/>
-          <w:lang w:val="de-DE" w:eastAsia="de-DE"/>
-        </w:rPr>
-        <w:t xml:space="preserve"> 9 November 2010</w:t>
+        <w:t>from the original on 15 November 2010</w:t>
+      </w:r>
+      <w:r>
+        <w:rPr>
+          <w:rFonts w:ascii="Helvetica" w:hAnsi="Helvetica"/>
+          <w:color w:val="000000"/>
+          <w:sz w:val="16"/>
+          <w:lang w:val="de-DE" w:eastAsia="de-DE"/>
+        </w:rPr>
+        <w:t>. Retrieved 9 November 2010</w:t>
       </w:r>
       <w:r>
         <w:rPr>
@@ -3249,117 +1853,7 @@
             <w:u w:val="single"/>
             <w:lang w:val="de-DE" w:eastAsia="de-DE"/>
           </w:rPr>
-          <w:t xml:space="preserve">"Haiti </w:t>
-        </w:r>
-        <w:proofErr w:type="spellStart"/>
-        <w:r>
-          <w:rPr>
-            <w:rFonts w:ascii="Helvetica" w:hAnsi="Helvetica"/>
-            <w:color w:val="663366"/>
-            <w:sz w:val="16"/>
-            <w:u w:val="single"/>
-            <w:lang w:val="de-DE" w:eastAsia="de-DE"/>
-          </w:rPr>
-          <w:t>cholera</w:t>
-        </w:r>
-        <w:proofErr w:type="spellEnd"/>
-        <w:r>
-          <w:rPr>
-            <w:rFonts w:ascii="Helvetica" w:hAnsi="Helvetica"/>
-            <w:color w:val="663366"/>
-            <w:sz w:val="16"/>
-            <w:u w:val="single"/>
-            <w:lang w:val="de-DE" w:eastAsia="de-DE"/>
-          </w:rPr>
-          <w:t xml:space="preserve">: UN </w:t>
-        </w:r>
-        <w:proofErr w:type="spellStart"/>
-        <w:r>
-          <w:rPr>
-            <w:rFonts w:ascii="Helvetica" w:hAnsi="Helvetica"/>
-            <w:color w:val="663366"/>
-            <w:sz w:val="16"/>
-            <w:u w:val="single"/>
-            <w:lang w:val="de-DE" w:eastAsia="de-DE"/>
-          </w:rPr>
-          <w:t>peacekeepers</w:t>
-        </w:r>
-        <w:proofErr w:type="spellEnd"/>
-        <w:r>
-          <w:rPr>
-            <w:rFonts w:ascii="Helvetica" w:hAnsi="Helvetica"/>
-            <w:color w:val="663366"/>
-            <w:sz w:val="16"/>
-            <w:u w:val="single"/>
-            <w:lang w:val="de-DE" w:eastAsia="de-DE"/>
-          </w:rPr>
-          <w:t xml:space="preserve"> to </w:t>
-        </w:r>
-        <w:proofErr w:type="spellStart"/>
-        <w:r>
-          <w:rPr>
-            <w:rFonts w:ascii="Helvetica" w:hAnsi="Helvetica"/>
-            <w:color w:val="663366"/>
-            <w:sz w:val="16"/>
-            <w:u w:val="single"/>
-            <w:lang w:val="de-DE" w:eastAsia="de-DE"/>
-          </w:rPr>
-          <w:t>blame</w:t>
-        </w:r>
-        <w:proofErr w:type="spellEnd"/>
-        <w:r>
-          <w:rPr>
-            <w:rFonts w:ascii="Helvetica" w:hAnsi="Helvetica"/>
-            <w:color w:val="663366"/>
-            <w:sz w:val="16"/>
-            <w:u w:val="single"/>
-            <w:lang w:val="de-DE" w:eastAsia="de-DE"/>
-          </w:rPr>
-          <w:t xml:space="preserve">, </w:t>
-        </w:r>
-        <w:proofErr w:type="spellStart"/>
-        <w:r>
-          <w:rPr>
-            <w:rFonts w:ascii="Helvetica" w:hAnsi="Helvetica"/>
-            <w:color w:val="663366"/>
-            <w:sz w:val="16"/>
-            <w:u w:val="single"/>
-            <w:lang w:val="de-DE" w:eastAsia="de-DE"/>
-          </w:rPr>
-          <w:t>report</w:t>
-        </w:r>
-        <w:proofErr w:type="spellEnd"/>
-        <w:r>
-          <w:rPr>
-            <w:rFonts w:ascii="Helvetica" w:hAnsi="Helvetica"/>
-            <w:color w:val="663366"/>
-            <w:sz w:val="16"/>
-            <w:u w:val="single"/>
-            <w:lang w:val="de-DE" w:eastAsia="de-DE"/>
-          </w:rPr>
-          <w:t xml:space="preserve"> </w:t>
-        </w:r>
-        <w:proofErr w:type="spellStart"/>
-        <w:r>
-          <w:rPr>
-            <w:rFonts w:ascii="Helvetica" w:hAnsi="Helvetica"/>
-            <w:color w:val="663366"/>
-            <w:sz w:val="16"/>
-            <w:u w:val="single"/>
-            <w:lang w:val="de-DE" w:eastAsia="de-DE"/>
-          </w:rPr>
-          <w:t>says</w:t>
-        </w:r>
-        <w:proofErr w:type="spellEnd"/>
-        <w:r>
-          <w:rPr>
-            <w:rFonts w:ascii="Helvetica" w:hAnsi="Helvetica"/>
-            <w:color w:val="663366"/>
-            <w:sz w:val="16"/>
-            <w:u w:val="single"/>
-            <w:lang w:val="de-DE" w:eastAsia="de-DE"/>
-          </w:rPr>
-          <w:t>"</w:t>
+          <w:t>"Haiti cholera: UN peacekeepers to blame, report says"</w:t>
         </w:r>
       </w:hyperlink>
       <w:r>
@@ -3371,31 +1865,7 @@
           <w:shd w:val="clear" w:color="auto" w:fill="DDEEFF"/>
           <w:lang w:val="de-DE" w:eastAsia="de-DE"/>
         </w:rPr>
-        <w:t xml:space="preserve">. BBC News. 7 </w:t>
-      </w:r>
-      <w:proofErr w:type="spellStart"/>
-      <w:r>
-        <w:rPr>
-          <w:rFonts w:ascii="Helvetica" w:hAnsi="Helvetica"/>
-          <w:color w:val="000000"/>
-          <w:sz w:val="16"/>
-          <w:szCs w:val="16"/>
-          <w:shd w:val="clear" w:color="auto" w:fill="DDEEFF"/>
-          <w:lang w:val="de-DE" w:eastAsia="de-DE"/>
-        </w:rPr>
-        <w:t>December</w:t>
-      </w:r>
-      <w:proofErr w:type="spellEnd"/>
-      <w:r>
-        <w:rPr>
-          <w:rFonts w:ascii="Helvetica" w:hAnsi="Helvetica"/>
-          <w:color w:val="000000"/>
-          <w:sz w:val="16"/>
-          <w:szCs w:val="16"/>
-          <w:shd w:val="clear" w:color="auto" w:fill="DDEEFF"/>
-          <w:lang w:val="de-DE" w:eastAsia="de-DE"/>
-        </w:rPr>
-        <w:t xml:space="preserve"> 2010.</w:t>
+        <w:t>. BBC News. 7 December 2010.</w:t>
       </w:r>
       <w:r>
         <w:rPr>
@@ -3407,7 +1877,6 @@
         <w:t> </w:t>
       </w:r>
       <w:hyperlink r:id="rId21" w:history="1">
-        <w:proofErr w:type="spellStart"/>
         <w:r>
           <w:rPr>
             <w:rFonts w:ascii="Helvetica" w:hAnsi="Helvetica"/>
@@ -3418,7 +1887,6 @@
           </w:rPr>
           <w:t>Archived</w:t>
         </w:r>
-        <w:proofErr w:type="spellEnd"/>
       </w:hyperlink>
       <w:r>
         <w:rPr>
@@ -3429,7 +1897,6 @@
         </w:rPr>
         <w:t> </w:t>
       </w:r>
-      <w:proofErr w:type="spellStart"/>
       <w:r>
         <w:rPr>
           <w:rFonts w:ascii="Helvetica" w:hAnsi="Helvetica"/>
@@ -3439,116 +1906,16 @@
           <w:shd w:val="clear" w:color="auto" w:fill="DDEEFF"/>
           <w:lang w:val="de-DE" w:eastAsia="de-DE"/>
         </w:rPr>
-        <w:t>from</w:t>
-      </w:r>
-      <w:proofErr w:type="spellEnd"/>
-      <w:r>
-        <w:rPr>
-          <w:rFonts w:ascii="Helvetica" w:hAnsi="Helvetica"/>
-          <w:color w:val="000000"/>
-          <w:sz w:val="16"/>
-          <w:szCs w:val="16"/>
-          <w:shd w:val="clear" w:color="auto" w:fill="DDEEFF"/>
-          <w:lang w:val="de-DE" w:eastAsia="de-DE"/>
-        </w:rPr>
-        <w:t xml:space="preserve"> </w:t>
-      </w:r>
-      <w:proofErr w:type="spellStart"/>
-      <w:r>
-        <w:rPr>
-          <w:rFonts w:ascii="Helvetica" w:hAnsi="Helvetica"/>
-          <w:color w:val="000000"/>
-          <w:sz w:val="16"/>
-          <w:szCs w:val="16"/>
-          <w:shd w:val="clear" w:color="auto" w:fill="DDEEFF"/>
-          <w:lang w:val="de-DE" w:eastAsia="de-DE"/>
-        </w:rPr>
-        <w:t>the</w:t>
-      </w:r>
-      <w:proofErr w:type="spellEnd"/>
-      <w:r>
-        <w:rPr>
-          <w:rFonts w:ascii="Helvetica" w:hAnsi="Helvetica"/>
-          <w:color w:val="000000"/>
-          <w:sz w:val="16"/>
-          <w:szCs w:val="16"/>
-          <w:shd w:val="clear" w:color="auto" w:fill="DDEEFF"/>
-          <w:lang w:val="de-DE" w:eastAsia="de-DE"/>
-        </w:rPr>
-        <w:t xml:space="preserve"> original on 8 </w:t>
-      </w:r>
-      <w:proofErr w:type="spellStart"/>
-      <w:r>
-        <w:rPr>
-          <w:rFonts w:ascii="Helvetica" w:hAnsi="Helvetica"/>
-          <w:color w:val="000000"/>
-          <w:sz w:val="16"/>
-          <w:szCs w:val="16"/>
-          <w:shd w:val="clear" w:color="auto" w:fill="DDEEFF"/>
-          <w:lang w:val="de-DE" w:eastAsia="de-DE"/>
-        </w:rPr>
-        <w:t>December</w:t>
-      </w:r>
-      <w:proofErr w:type="spellEnd"/>
-      <w:r>
-        <w:rPr>
-          <w:rFonts w:ascii="Helvetica" w:hAnsi="Helvetica"/>
-          <w:color w:val="000000"/>
-          <w:sz w:val="16"/>
-          <w:szCs w:val="16"/>
-          <w:shd w:val="clear" w:color="auto" w:fill="DDEEFF"/>
-          <w:lang w:val="de-DE" w:eastAsia="de-DE"/>
-        </w:rPr>
-        <w:t xml:space="preserve"> 2010</w:t>
-      </w:r>
-      <w:r>
-        <w:rPr>
-          <w:rFonts w:ascii="Helvetica" w:hAnsi="Helvetica"/>
-          <w:color w:val="000000"/>
-          <w:sz w:val="16"/>
-          <w:lang w:val="de-DE" w:eastAsia="de-DE"/>
-        </w:rPr>
-        <w:t xml:space="preserve">. </w:t>
-      </w:r>
-      <w:proofErr w:type="spellStart"/>
-      <w:r>
-        <w:rPr>
-          <w:rFonts w:ascii="Helvetica" w:hAnsi="Helvetica"/>
-          <w:color w:val="000000"/>
-          <w:sz w:val="16"/>
-          <w:lang w:val="de-DE" w:eastAsia="de-DE"/>
-        </w:rPr>
-        <w:t>Retrieved</w:t>
-      </w:r>
-      <w:proofErr w:type="spellEnd"/>
-      <w:r>
-        <w:rPr>
-          <w:rFonts w:ascii="Helvetica" w:hAnsi="Helvetica"/>
-          <w:color w:val="000000"/>
-          <w:sz w:val="16"/>
-          <w:lang w:val="de-DE" w:eastAsia="de-DE"/>
-        </w:rPr>
-        <w:t xml:space="preserve"> 8 </w:t>
-      </w:r>
-      <w:proofErr w:type="spellStart"/>
-      <w:r>
-        <w:rPr>
-          <w:rFonts w:ascii="Helvetica" w:hAnsi="Helvetica"/>
-          <w:color w:val="000000"/>
-          <w:sz w:val="16"/>
-          <w:lang w:val="de-DE" w:eastAsia="de-DE"/>
-        </w:rPr>
-        <w:t>December</w:t>
-      </w:r>
-      <w:proofErr w:type="spellEnd"/>
-      <w:r>
-        <w:rPr>
-          <w:rFonts w:ascii="Helvetica" w:hAnsi="Helvetica"/>
-          <w:color w:val="000000"/>
-          <w:sz w:val="16"/>
-          <w:lang w:val="de-DE" w:eastAsia="de-DE"/>
-        </w:rPr>
-        <w:t xml:space="preserve"> 2010</w:t>
+        <w:t>from the original on 8 December 2010</w:t>
+      </w:r>
+      <w:r>
+        <w:rPr>
+          <w:rFonts w:ascii="Helvetica" w:hAnsi="Helvetica"/>
+          <w:color w:val="000000"/>
+          <w:sz w:val="16"/>
+          <w:lang w:val="de-DE" w:eastAsia="de-DE"/>
+        </w:rPr>
+        <w:t>. Retrieved 8 December 2010</w:t>
       </w:r>
     </w:p>
     <w:p>
@@ -3585,73 +1952,7 @@
             <w:u w:val="single"/>
             <w:lang w:val="de-DE" w:eastAsia="de-DE"/>
           </w:rPr>
-          <w:t xml:space="preserve">"Haiti </w:t>
-        </w:r>
-        <w:proofErr w:type="spellStart"/>
-        <w:r>
-          <w:rPr>
-            <w:rFonts w:ascii="Helvetica" w:hAnsi="Helvetica"/>
-            <w:color w:val="663366"/>
-            <w:sz w:val="16"/>
-            <w:u w:val="single"/>
-            <w:lang w:val="de-DE" w:eastAsia="de-DE"/>
-          </w:rPr>
-          <w:t>cholera</w:t>
-        </w:r>
-        <w:proofErr w:type="spellEnd"/>
-        <w:r>
-          <w:rPr>
-            <w:rFonts w:ascii="Helvetica" w:hAnsi="Helvetica"/>
-            <w:color w:val="663366"/>
-            <w:sz w:val="16"/>
-            <w:u w:val="single"/>
-            <w:lang w:val="de-DE" w:eastAsia="de-DE"/>
-          </w:rPr>
-          <w:t xml:space="preserve"> </w:t>
-        </w:r>
-        <w:proofErr w:type="spellStart"/>
-        <w:r>
-          <w:rPr>
-            <w:rFonts w:ascii="Helvetica" w:hAnsi="Helvetica"/>
-            <w:color w:val="663366"/>
-            <w:sz w:val="16"/>
-            <w:u w:val="single"/>
-            <w:lang w:val="de-DE" w:eastAsia="de-DE"/>
-          </w:rPr>
-          <w:t>cases</w:t>
-        </w:r>
-        <w:proofErr w:type="spellEnd"/>
-        <w:r>
-          <w:rPr>
-            <w:rFonts w:ascii="Helvetica" w:hAnsi="Helvetica"/>
-            <w:color w:val="663366"/>
-            <w:sz w:val="16"/>
-            <w:u w:val="single"/>
-            <w:lang w:val="de-DE" w:eastAsia="de-DE"/>
-          </w:rPr>
-          <w:t xml:space="preserve"> </w:t>
-        </w:r>
-        <w:proofErr w:type="spellStart"/>
-        <w:r>
-          <w:rPr>
-            <w:rFonts w:ascii="Helvetica" w:hAnsi="Helvetica"/>
-            <w:color w:val="663366"/>
-            <w:sz w:val="16"/>
-            <w:u w:val="single"/>
-            <w:lang w:val="de-DE" w:eastAsia="de-DE"/>
-          </w:rPr>
-          <w:t>detected</w:t>
-        </w:r>
-        <w:proofErr w:type="spellEnd"/>
-        <w:r>
-          <w:rPr>
-            <w:rFonts w:ascii="Helvetica" w:hAnsi="Helvetica"/>
-            <w:color w:val="663366"/>
-            <w:sz w:val="16"/>
-            <w:u w:val="single"/>
-            <w:lang w:val="de-DE" w:eastAsia="de-DE"/>
-          </w:rPr>
-          <w:t xml:space="preserve"> in Port-au-Prince"</w:t>
+          <w:t>"Haiti cholera cases detected in Port-au-Prince"</w:t>
         </w:r>
       </w:hyperlink>
       <w:r>
@@ -3663,31 +1964,7 @@
           <w:shd w:val="clear" w:color="auto" w:fill="DDEEFF"/>
           <w:lang w:val="de-DE" w:eastAsia="de-DE"/>
         </w:rPr>
-        <w:t xml:space="preserve">. BBC News. 24 </w:t>
-      </w:r>
-      <w:proofErr w:type="spellStart"/>
-      <w:r>
-        <w:rPr>
-          <w:rFonts w:ascii="Helvetica" w:hAnsi="Helvetica"/>
-          <w:color w:val="000000"/>
-          <w:sz w:val="16"/>
-          <w:szCs w:val="16"/>
-          <w:shd w:val="clear" w:color="auto" w:fill="DDEEFF"/>
-          <w:lang w:val="de-DE" w:eastAsia="de-DE"/>
-        </w:rPr>
-        <w:t>October</w:t>
-      </w:r>
-      <w:proofErr w:type="spellEnd"/>
-      <w:r>
-        <w:rPr>
-          <w:rFonts w:ascii="Helvetica" w:hAnsi="Helvetica"/>
-          <w:color w:val="000000"/>
-          <w:sz w:val="16"/>
-          <w:szCs w:val="16"/>
-          <w:shd w:val="clear" w:color="auto" w:fill="DDEEFF"/>
-          <w:lang w:val="de-DE" w:eastAsia="de-DE"/>
-        </w:rPr>
-        <w:t xml:space="preserve"> 2010.</w:t>
+        <w:t>. BBC News. 24 October 2010.</w:t>
       </w:r>
       <w:r>
         <w:rPr>
@@ -3699,7 +1976,6 @@
         <w:t> </w:t>
       </w:r>
       <w:hyperlink r:id="rId23" w:history="1">
-        <w:proofErr w:type="spellStart"/>
         <w:r>
           <w:rPr>
             <w:rFonts w:ascii="Helvetica" w:hAnsi="Helvetica"/>
@@ -3710,7 +1986,6 @@
           </w:rPr>
           <w:t>Archived</w:t>
         </w:r>
-        <w:proofErr w:type="spellEnd"/>
       </w:hyperlink>
       <w:r>
         <w:rPr>
@@ -3721,7 +1996,6 @@
         </w:rPr>
         <w:t> </w:t>
       </w:r>
-      <w:proofErr w:type="spellStart"/>
       <w:r>
         <w:rPr>
           <w:rFonts w:ascii="Helvetica" w:hAnsi="Helvetica"/>
@@ -3731,72 +2005,16 @@
           <w:shd w:val="clear" w:color="auto" w:fill="DDEEFF"/>
           <w:lang w:val="de-DE" w:eastAsia="de-DE"/>
         </w:rPr>
-        <w:t>from</w:t>
-      </w:r>
-      <w:proofErr w:type="spellEnd"/>
-      <w:r>
-        <w:rPr>
-          <w:rFonts w:ascii="Helvetica" w:hAnsi="Helvetica"/>
-          <w:color w:val="000000"/>
-          <w:sz w:val="16"/>
-          <w:szCs w:val="16"/>
-          <w:shd w:val="clear" w:color="auto" w:fill="DDEEFF"/>
-          <w:lang w:val="de-DE" w:eastAsia="de-DE"/>
-        </w:rPr>
-        <w:t xml:space="preserve"> </w:t>
-      </w:r>
-      <w:proofErr w:type="spellStart"/>
-      <w:r>
-        <w:rPr>
-          <w:rFonts w:ascii="Helvetica" w:hAnsi="Helvetica"/>
-          <w:color w:val="000000"/>
-          <w:sz w:val="16"/>
-          <w:szCs w:val="16"/>
-          <w:shd w:val="clear" w:color="auto" w:fill="DDEEFF"/>
-          <w:lang w:val="de-DE" w:eastAsia="de-DE"/>
-        </w:rPr>
-        <w:t>the</w:t>
-      </w:r>
-      <w:proofErr w:type="spellEnd"/>
-      <w:r>
-        <w:rPr>
-          <w:rFonts w:ascii="Helvetica" w:hAnsi="Helvetica"/>
-          <w:color w:val="000000"/>
-          <w:sz w:val="16"/>
-          <w:szCs w:val="16"/>
-          <w:shd w:val="clear" w:color="auto" w:fill="DDEEFF"/>
-          <w:lang w:val="de-DE" w:eastAsia="de-DE"/>
-        </w:rPr>
-        <w:t xml:space="preserve"> original on 13 November 2010</w:t>
-      </w:r>
-      <w:r>
-        <w:rPr>
-          <w:rFonts w:ascii="Helvetica" w:hAnsi="Helvetica"/>
-          <w:color w:val="000000"/>
-          <w:sz w:val="16"/>
-          <w:lang w:val="de-DE" w:eastAsia="de-DE"/>
-        </w:rPr>
-        <w:t xml:space="preserve">. </w:t>
-      </w:r>
-      <w:proofErr w:type="spellStart"/>
-      <w:r>
-        <w:rPr>
-          <w:rFonts w:ascii="Helvetica" w:hAnsi="Helvetica"/>
-          <w:color w:val="000000"/>
-          <w:sz w:val="16"/>
-          <w:lang w:val="de-DE" w:eastAsia="de-DE"/>
-        </w:rPr>
-        <w:t>Retrieved</w:t>
-      </w:r>
-      <w:proofErr w:type="spellEnd"/>
-      <w:r>
-        <w:rPr>
-          <w:rFonts w:ascii="Helvetica" w:hAnsi="Helvetica"/>
-          <w:color w:val="000000"/>
-          <w:sz w:val="16"/>
-          <w:lang w:val="de-DE" w:eastAsia="de-DE"/>
-        </w:rPr>
-        <w:t xml:space="preserve"> 9 November 2010</w:t>
+        <w:t>from the original on 13 November 2010</w:t>
+      </w:r>
+      <w:r>
+        <w:rPr>
+          <w:rFonts w:ascii="Helvetica" w:hAnsi="Helvetica"/>
+          <w:color w:val="000000"/>
+          <w:sz w:val="16"/>
+          <w:lang w:val="de-DE" w:eastAsia="de-DE"/>
+        </w:rPr>
+        <w:t>. Retrieved 9 November 2010</w:t>
       </w:r>
       <w:r>
         <w:rPr>
@@ -3844,51 +2062,7 @@
             <w:u w:val="single"/>
             <w:lang w:val="de-DE" w:eastAsia="de-DE"/>
           </w:rPr>
-          <w:t xml:space="preserve">"Cholera </w:t>
-        </w:r>
-        <w:proofErr w:type="spellStart"/>
-        <w:r>
-          <w:rPr>
-            <w:rFonts w:ascii="Helvetica" w:hAnsi="Helvetica"/>
-            <w:color w:val="663366"/>
-            <w:sz w:val="16"/>
-            <w:u w:val="single"/>
-            <w:lang w:val="de-DE" w:eastAsia="de-DE"/>
-          </w:rPr>
-          <w:t>suspected</w:t>
-        </w:r>
-        <w:proofErr w:type="spellEnd"/>
-        <w:r>
-          <w:rPr>
-            <w:rFonts w:ascii="Helvetica" w:hAnsi="Helvetica"/>
-            <w:color w:val="663366"/>
-            <w:sz w:val="16"/>
-            <w:u w:val="single"/>
-            <w:lang w:val="de-DE" w:eastAsia="de-DE"/>
-          </w:rPr>
-          <w:t xml:space="preserve"> in Haiti </w:t>
-        </w:r>
-        <w:proofErr w:type="spellStart"/>
-        <w:r>
-          <w:rPr>
-            <w:rFonts w:ascii="Helvetica" w:hAnsi="Helvetica"/>
-            <w:color w:val="663366"/>
-            <w:sz w:val="16"/>
-            <w:u w:val="single"/>
-            <w:lang w:val="de-DE" w:eastAsia="de-DE"/>
-          </w:rPr>
-          <w:t>town</w:t>
-        </w:r>
-        <w:proofErr w:type="spellEnd"/>
-        <w:r>
-          <w:rPr>
-            <w:rFonts w:ascii="Helvetica" w:hAnsi="Helvetica"/>
-            <w:color w:val="663366"/>
-            <w:sz w:val="16"/>
-            <w:u w:val="single"/>
-            <w:lang w:val="de-DE" w:eastAsia="de-DE"/>
-          </w:rPr>
-          <w:t>"</w:t>
+          <w:t>"Cholera suspected in Haiti town"</w:t>
         </w:r>
       </w:hyperlink>
       <w:r>
@@ -3900,31 +2074,7 @@
           <w:shd w:val="clear" w:color="auto" w:fill="DDEEFF"/>
           <w:lang w:val="de-DE" w:eastAsia="de-DE"/>
         </w:rPr>
-        <w:t xml:space="preserve">. Al </w:t>
-      </w:r>
-      <w:proofErr w:type="spellStart"/>
-      <w:r>
-        <w:rPr>
-          <w:rFonts w:ascii="Helvetica" w:hAnsi="Helvetica"/>
-          <w:color w:val="000000"/>
-          <w:sz w:val="16"/>
-          <w:szCs w:val="16"/>
-          <w:shd w:val="clear" w:color="auto" w:fill="DDEEFF"/>
-          <w:lang w:val="de-DE" w:eastAsia="de-DE"/>
-        </w:rPr>
-        <w:t>Jazeera</w:t>
-      </w:r>
-      <w:proofErr w:type="spellEnd"/>
-      <w:r>
-        <w:rPr>
-          <w:rFonts w:ascii="Helvetica" w:hAnsi="Helvetica"/>
-          <w:color w:val="000000"/>
-          <w:sz w:val="16"/>
-          <w:szCs w:val="16"/>
-          <w:shd w:val="clear" w:color="auto" w:fill="DDEEFF"/>
-          <w:lang w:val="de-DE" w:eastAsia="de-DE"/>
-        </w:rPr>
-        <w:t xml:space="preserve"> English.</w:t>
+        <w:t>. Al Jazeera English.</w:t>
       </w:r>
       <w:r>
         <w:rPr>

</xml_diff>